<commit_message>
pequenas alteraçoes a nivel de erros ortograficos
</commit_message>
<xml_diff>
--- a/Parser/Documento_funcoes_Parser.docx
+++ b/Parser/Documento_funcoes_Parser.docx
@@ -1,6 +1,6 @@
 
 <file path=word/document.xml><?xml version="1.0" encoding="utf-8"?>
-<w:document xmlns:wpc="http://schemas.microsoft.com/office/word/2010/wordprocessingCanvas" xmlns:mc="http://schemas.openxmlformats.org/markup-compatibility/2006" xmlns:o="urn:schemas-microsoft-com:office:office" xmlns:r="http://schemas.openxmlformats.org/officeDocument/2006/relationships" xmlns:m="http://schemas.openxmlformats.org/officeDocument/2006/math" xmlns:v="urn:schemas-microsoft-com:vml" xmlns:wp14="http://schemas.microsoft.com/office/word/2010/wordprocessingDrawing" xmlns:wp="http://schemas.openxmlformats.org/drawingml/2006/wordprocessingDrawing" xmlns:w10="urn:schemas-microsoft-com:office:word" xmlns:w="http://schemas.openxmlformats.org/wordprocessingml/2006/main" xmlns:w14="http://schemas.microsoft.com/office/word/2010/wordml" xmlns:w15="http://schemas.microsoft.com/office/word/2012/wordml" xmlns:wpg="http://schemas.microsoft.com/office/word/2010/wordprocessingGroup" xmlns:wpi="http://schemas.microsoft.com/office/word/2010/wordprocessingInk" xmlns:wne="http://schemas.microsoft.com/office/word/2006/wordml" xmlns:wps="http://schemas.microsoft.com/office/word/2010/wordprocessingShape" mc:Ignorable="w14 w15 wp14">
+<w:document xmlns:ve="http://schemas.openxmlformats.org/markup-compatibility/2006" xmlns:o="urn:schemas-microsoft-com:office:office" xmlns:r="http://schemas.openxmlformats.org/officeDocument/2006/relationships" xmlns:m="http://schemas.openxmlformats.org/officeDocument/2006/math" xmlns:v="urn:schemas-microsoft-com:vml" xmlns:wp="http://schemas.openxmlformats.org/drawingml/2006/wordprocessingDrawing" xmlns:w10="urn:schemas-microsoft-com:office:word" xmlns:w="http://schemas.openxmlformats.org/wordprocessingml/2006/main" xmlns:wne="http://schemas.microsoft.com/office/word/2006/wordml">
   <w:body>
     <w:p>
       <w:pPr>
@@ -15,7 +15,23 @@
           <w:sz w:val="40"/>
           <w:szCs w:val="40"/>
         </w:rPr>
-        <w:t>Funções e Operadores Parser – Core</w:t>
+        <w:t xml:space="preserve">Funções e Operadores </w:t>
+      </w:r>
+      <w:proofErr w:type="spellStart"/>
+      <w:r>
+        <w:rPr>
+          <w:sz w:val="40"/>
+          <w:szCs w:val="40"/>
+        </w:rPr>
+        <w:t>Parser</w:t>
+      </w:r>
+      <w:proofErr w:type="spellEnd"/>
+      <w:r>
+        <w:rPr>
+          <w:sz w:val="40"/>
+          <w:szCs w:val="40"/>
+        </w:rPr>
+        <w:t xml:space="preserve"> – Core</w:t>
       </w:r>
     </w:p>
     <w:p>
@@ -30,7 +46,23 @@
           <w:sz w:val="24"/>
           <w:szCs w:val="24"/>
         </w:rPr>
-        <w:t>No parser vão estar envolvidos alg</w:t>
+        <w:t xml:space="preserve">No </w:t>
+      </w:r>
+      <w:proofErr w:type="spellStart"/>
+      <w:r>
+        <w:rPr>
+          <w:sz w:val="24"/>
+          <w:szCs w:val="24"/>
+        </w:rPr>
+        <w:t>parser</w:t>
+      </w:r>
+      <w:proofErr w:type="spellEnd"/>
+      <w:r>
+        <w:rPr>
+          <w:sz w:val="24"/>
+          <w:szCs w:val="24"/>
+        </w:rPr>
+        <w:t xml:space="preserve"> vão estar envolvidos alg</w:t>
       </w:r>
       <w:r>
         <w:rPr>
@@ -59,14 +91,55 @@
           <w:sz w:val="24"/>
           <w:szCs w:val="24"/>
         </w:rPr>
-        <w:t>Primeiro temos um conjunto de funções matemáticas que recorrem à biblioteca matemática do javascript, ou seja o Math.* .</w:t>
+        <w:t xml:space="preserve">Primeiro temos um conjunto de funções matemáticas que recorrem à biblioteca matemática do </w:t>
       </w:r>
+      <w:proofErr w:type="spellStart"/>
+      <w:r>
+        <w:rPr>
+          <w:sz w:val="24"/>
+          <w:szCs w:val="24"/>
+        </w:rPr>
+        <w:t>javascript</w:t>
+      </w:r>
+      <w:proofErr w:type="spellEnd"/>
+      <w:r>
+        <w:rPr>
+          <w:sz w:val="24"/>
+          <w:szCs w:val="24"/>
+        </w:rPr>
+        <w:t xml:space="preserve">, ou seja o </w:t>
+      </w:r>
+      <w:proofErr w:type="spellStart"/>
+      <w:r>
+        <w:rPr>
+          <w:sz w:val="24"/>
+          <w:szCs w:val="24"/>
+        </w:rPr>
+        <w:t>Math</w:t>
+      </w:r>
+      <w:proofErr w:type="spellEnd"/>
+      <w:r>
+        <w:rPr>
+          <w:sz w:val="24"/>
+          <w:szCs w:val="24"/>
+        </w:rPr>
+        <w:t>.</w:t>
+      </w:r>
+      <w:proofErr w:type="gramStart"/>
+      <w:r>
+        <w:rPr>
+          <w:sz w:val="24"/>
+          <w:szCs w:val="24"/>
+        </w:rPr>
+        <w:t>* .</w:t>
+      </w:r>
+      <w:proofErr w:type="gramEnd"/>
     </w:p>
     <w:tbl>
       <w:tblPr>
-        <w:tblStyle w:val="GridTable4-Accent1"/>
+        <w:tblStyle w:val="GridTable4Accent1"/>
         <w:tblW w:w="0" w:type="auto"/>
-        <w:tblLook w:val="04A0" w:firstRow="1" w:lastRow="0" w:firstColumn="1" w:lastColumn="0" w:noHBand="0" w:noVBand="1"/>
+        <w:tblLook w:val="04A0"/>
       </w:tblPr>
       <w:tblGrid>
         <w:gridCol w:w="4247"/>
@@ -74,11 +147,11 @@
       </w:tblGrid>
       <w:tr>
         <w:trPr>
-          <w:cnfStyle w:val="100000000000" w:firstRow="1" w:lastRow="0" w:firstColumn="0" w:lastColumn="0" w:oddVBand="0" w:evenVBand="0" w:oddHBand="0" w:evenHBand="0" w:firstRowFirstColumn="0" w:firstRowLastColumn="0" w:lastRowFirstColumn="0" w:lastRowLastColumn="0"/>
+          <w:cnfStyle w:val="100000000000"/>
         </w:trPr>
         <w:tc>
           <w:tcPr>
-            <w:cnfStyle w:val="001000000000" w:firstRow="0" w:lastRow="0" w:firstColumn="1" w:lastColumn="0" w:oddVBand="0" w:evenVBand="0" w:oddHBand="0" w:evenHBand="0" w:firstRowFirstColumn="0" w:firstRowLastColumn="0" w:lastRowFirstColumn="0" w:lastRowLastColumn="0"/>
+            <w:cnfStyle w:val="001000000000"/>
             <w:tcW w:w="8494" w:type="dxa"/>
             <w:gridSpan w:val="2"/>
             <w:vAlign w:val="center"/>
@@ -103,11 +176,11 @@
       </w:tr>
       <w:tr>
         <w:trPr>
-          <w:cnfStyle w:val="000000100000" w:firstRow="0" w:lastRow="0" w:firstColumn="0" w:lastColumn="0" w:oddVBand="0" w:evenVBand="0" w:oddHBand="1" w:evenHBand="0" w:firstRowFirstColumn="0" w:firstRowLastColumn="0" w:lastRowFirstColumn="0" w:lastRowLastColumn="0"/>
+          <w:cnfStyle w:val="000000100000"/>
         </w:trPr>
         <w:tc>
           <w:tcPr>
-            <w:cnfStyle w:val="001000000000" w:firstRow="0" w:lastRow="0" w:firstColumn="1" w:lastColumn="0" w:oddVBand="0" w:evenVBand="0" w:oddHBand="0" w:evenHBand="0" w:firstRowFirstColumn="0" w:firstRowLastColumn="0" w:lastRowFirstColumn="0" w:lastRowLastColumn="0"/>
+            <w:cnfStyle w:val="001000000000"/>
             <w:tcW w:w="4247" w:type="dxa"/>
             <w:shd w:val="clear" w:color="auto" w:fill="5B9BD5" w:themeFill="accent1"/>
             <w:vAlign w:val="center"/>
@@ -125,8 +198,17 @@
                 <w:sz w:val="24"/>
                 <w:szCs w:val="24"/>
               </w:rPr>
-              <w:t>Nome da Função no parser</w:t>
-            </w:r>
+              <w:t xml:space="preserve">Nome da Função no </w:t>
+            </w:r>
+            <w:proofErr w:type="spellStart"/>
+            <w:r>
+              <w:rPr>
+                <w:sz w:val="24"/>
+                <w:szCs w:val="24"/>
+              </w:rPr>
+              <w:t>parser</w:t>
+            </w:r>
+            <w:proofErr w:type="spellEnd"/>
           </w:p>
         </w:tc>
         <w:tc>
@@ -138,7 +220,7 @@
           <w:p>
             <w:pPr>
               <w:jc w:val="center"/>
-              <w:cnfStyle w:val="000000100000" w:firstRow="0" w:lastRow="0" w:firstColumn="0" w:lastColumn="0" w:oddVBand="0" w:evenVBand="0" w:oddHBand="1" w:evenHBand="0" w:firstRowFirstColumn="0" w:firstRowLastColumn="0" w:lastRowFirstColumn="0" w:lastRowLastColumn="0"/>
+              <w:cnfStyle w:val="000000100000"/>
               <w:rPr>
                 <w:sz w:val="24"/>
                 <w:szCs w:val="24"/>
@@ -157,18 +239,20 @@
       <w:tr>
         <w:tc>
           <w:tcPr>
-            <w:cnfStyle w:val="001000000000" w:firstRow="0" w:lastRow="0" w:firstColumn="1" w:lastColumn="0" w:oddVBand="0" w:evenVBand="0" w:oddHBand="0" w:evenHBand="0" w:firstRowFirstColumn="0" w:firstRowLastColumn="0" w:lastRowFirstColumn="0" w:lastRowLastColumn="0"/>
-            <w:tcW w:w="4247" w:type="dxa"/>
-            <w:vAlign w:val="center"/>
-          </w:tcPr>
-          <w:p>
-            <w:pPr>
-              <w:jc w:val="center"/>
-              <w:rPr>
-                <w:sz w:val="24"/>
-                <w:szCs w:val="24"/>
-              </w:rPr>
-            </w:pPr>
+            <w:cnfStyle w:val="001000000000"/>
+            <w:tcW w:w="4247" w:type="dxa"/>
+            <w:vAlign w:val="center"/>
+          </w:tcPr>
+          <w:p>
+            <w:pPr>
+              <w:jc w:val="center"/>
+              <w:rPr>
+                <w:sz w:val="24"/>
+                <w:szCs w:val="24"/>
+              </w:rPr>
+            </w:pPr>
+            <w:proofErr w:type="spellStart"/>
+            <w:proofErr w:type="gramStart"/>
             <w:r>
               <w:rPr>
                 <w:sz w:val="24"/>
@@ -176,17 +260,19 @@
               </w:rPr>
               <w:t>sin</w:t>
             </w:r>
-          </w:p>
-        </w:tc>
-        <w:tc>
-          <w:tcPr>
-            <w:tcW w:w="4247" w:type="dxa"/>
-            <w:vAlign w:val="center"/>
-          </w:tcPr>
-          <w:p>
-            <w:pPr>
-              <w:jc w:val="center"/>
-              <w:cnfStyle w:val="000000000000" w:firstRow="0" w:lastRow="0" w:firstColumn="0" w:lastColumn="0" w:oddVBand="0" w:evenVBand="0" w:oddHBand="0" w:evenHBand="0" w:firstRowFirstColumn="0" w:firstRowLastColumn="0" w:lastRowFirstColumn="0" w:lastRowLastColumn="0"/>
+            <w:proofErr w:type="spellEnd"/>
+            <w:proofErr w:type="gramEnd"/>
+          </w:p>
+        </w:tc>
+        <w:tc>
+          <w:tcPr>
+            <w:tcW w:w="4247" w:type="dxa"/>
+            <w:vAlign w:val="center"/>
+          </w:tcPr>
+          <w:p>
+            <w:pPr>
+              <w:jc w:val="center"/>
+              <w:cnfStyle w:val="000000000000"/>
               <w:rPr>
                 <w:sz w:val="24"/>
                 <w:szCs w:val="24"/>
@@ -204,22 +290,23 @@
       </w:tr>
       <w:tr>
         <w:trPr>
-          <w:cnfStyle w:val="000000100000" w:firstRow="0" w:lastRow="0" w:firstColumn="0" w:lastColumn="0" w:oddVBand="0" w:evenVBand="0" w:oddHBand="1" w:evenHBand="0" w:firstRowFirstColumn="0" w:firstRowLastColumn="0" w:lastRowFirstColumn="0" w:lastRowLastColumn="0"/>
+          <w:cnfStyle w:val="000000100000"/>
         </w:trPr>
         <w:tc>
           <w:tcPr>
-            <w:cnfStyle w:val="001000000000" w:firstRow="0" w:lastRow="0" w:firstColumn="1" w:lastColumn="0" w:oddVBand="0" w:evenVBand="0" w:oddHBand="0" w:evenHBand="0" w:firstRowFirstColumn="0" w:firstRowLastColumn="0" w:lastRowFirstColumn="0" w:lastRowLastColumn="0"/>
-            <w:tcW w:w="4247" w:type="dxa"/>
-            <w:vAlign w:val="center"/>
-          </w:tcPr>
-          <w:p>
-            <w:pPr>
-              <w:jc w:val="center"/>
-              <w:rPr>
-                <w:sz w:val="24"/>
-                <w:szCs w:val="24"/>
-              </w:rPr>
-            </w:pPr>
+            <w:cnfStyle w:val="001000000000"/>
+            <w:tcW w:w="4247" w:type="dxa"/>
+            <w:vAlign w:val="center"/>
+          </w:tcPr>
+          <w:p>
+            <w:pPr>
+              <w:jc w:val="center"/>
+              <w:rPr>
+                <w:sz w:val="24"/>
+                <w:szCs w:val="24"/>
+              </w:rPr>
+            </w:pPr>
+            <w:proofErr w:type="gramStart"/>
             <w:r>
               <w:rPr>
                 <w:sz w:val="24"/>
@@ -227,47 +314,59 @@
               </w:rPr>
               <w:t>cos</w:t>
             </w:r>
-          </w:p>
-        </w:tc>
-        <w:tc>
-          <w:tcPr>
-            <w:tcW w:w="4247" w:type="dxa"/>
-            <w:vAlign w:val="center"/>
-          </w:tcPr>
-          <w:p>
-            <w:pPr>
-              <w:jc w:val="center"/>
-              <w:cnfStyle w:val="000000100000" w:firstRow="0" w:lastRow="0" w:firstColumn="0" w:lastColumn="0" w:oddVBand="0" w:evenVBand="0" w:oddHBand="1" w:evenHBand="0" w:firstRowFirstColumn="0" w:firstRowLastColumn="0" w:lastRowFirstColumn="0" w:lastRowLastColumn="0"/>
-              <w:rPr>
-                <w:sz w:val="24"/>
-                <w:szCs w:val="24"/>
-              </w:rPr>
-            </w:pPr>
-            <w:r>
-              <w:rPr>
-                <w:sz w:val="24"/>
-                <w:szCs w:val="24"/>
-              </w:rPr>
-              <w:t>Função coseno</w:t>
-            </w:r>
+            <w:proofErr w:type="gramEnd"/>
+          </w:p>
+        </w:tc>
+        <w:tc>
+          <w:tcPr>
+            <w:tcW w:w="4247" w:type="dxa"/>
+            <w:vAlign w:val="center"/>
+          </w:tcPr>
+          <w:p>
+            <w:pPr>
+              <w:jc w:val="center"/>
+              <w:cnfStyle w:val="000000100000"/>
+              <w:rPr>
+                <w:sz w:val="24"/>
+                <w:szCs w:val="24"/>
+              </w:rPr>
+            </w:pPr>
+            <w:r>
+              <w:rPr>
+                <w:sz w:val="24"/>
+                <w:szCs w:val="24"/>
+              </w:rPr>
+              <w:t xml:space="preserve">Função </w:t>
+            </w:r>
+            <w:proofErr w:type="spellStart"/>
+            <w:r>
+              <w:rPr>
+                <w:sz w:val="24"/>
+                <w:szCs w:val="24"/>
+              </w:rPr>
+              <w:t>coseno</w:t>
+            </w:r>
+            <w:proofErr w:type="spellEnd"/>
           </w:p>
         </w:tc>
       </w:tr>
       <w:tr>
         <w:tc>
           <w:tcPr>
-            <w:cnfStyle w:val="001000000000" w:firstRow="0" w:lastRow="0" w:firstColumn="1" w:lastColumn="0" w:oddVBand="0" w:evenVBand="0" w:oddHBand="0" w:evenHBand="0" w:firstRowFirstColumn="0" w:firstRowLastColumn="0" w:lastRowFirstColumn="0" w:lastRowLastColumn="0"/>
-            <w:tcW w:w="4247" w:type="dxa"/>
-            <w:vAlign w:val="center"/>
-          </w:tcPr>
-          <w:p>
-            <w:pPr>
-              <w:jc w:val="center"/>
-              <w:rPr>
-                <w:sz w:val="24"/>
-                <w:szCs w:val="24"/>
-              </w:rPr>
-            </w:pPr>
+            <w:cnfStyle w:val="001000000000"/>
+            <w:tcW w:w="4247" w:type="dxa"/>
+            <w:vAlign w:val="center"/>
+          </w:tcPr>
+          <w:p>
+            <w:pPr>
+              <w:jc w:val="center"/>
+              <w:rPr>
+                <w:sz w:val="24"/>
+                <w:szCs w:val="24"/>
+              </w:rPr>
+            </w:pPr>
+            <w:proofErr w:type="spellStart"/>
+            <w:proofErr w:type="gramStart"/>
             <w:r>
               <w:rPr>
                 <w:sz w:val="24"/>
@@ -275,17 +374,19 @@
               </w:rPr>
               <w:t>tan</w:t>
             </w:r>
-          </w:p>
-        </w:tc>
-        <w:tc>
-          <w:tcPr>
-            <w:tcW w:w="4247" w:type="dxa"/>
-            <w:vAlign w:val="center"/>
-          </w:tcPr>
-          <w:p>
-            <w:pPr>
-              <w:jc w:val="center"/>
-              <w:cnfStyle w:val="000000000000" w:firstRow="0" w:lastRow="0" w:firstColumn="0" w:lastColumn="0" w:oddVBand="0" w:evenVBand="0" w:oddHBand="0" w:evenHBand="0" w:firstRowFirstColumn="0" w:firstRowLastColumn="0" w:lastRowFirstColumn="0" w:lastRowLastColumn="0"/>
+            <w:proofErr w:type="spellEnd"/>
+            <w:proofErr w:type="gramEnd"/>
+          </w:p>
+        </w:tc>
+        <w:tc>
+          <w:tcPr>
+            <w:tcW w:w="4247" w:type="dxa"/>
+            <w:vAlign w:val="center"/>
+          </w:tcPr>
+          <w:p>
+            <w:pPr>
+              <w:jc w:val="center"/>
+              <w:cnfStyle w:val="000000000000"/>
               <w:rPr>
                 <w:sz w:val="24"/>
                 <w:szCs w:val="24"/>
@@ -303,22 +404,24 @@
       </w:tr>
       <w:tr>
         <w:trPr>
-          <w:cnfStyle w:val="000000100000" w:firstRow="0" w:lastRow="0" w:firstColumn="0" w:lastColumn="0" w:oddVBand="0" w:evenVBand="0" w:oddHBand="1" w:evenHBand="0" w:firstRowFirstColumn="0" w:firstRowLastColumn="0" w:lastRowFirstColumn="0" w:lastRowLastColumn="0"/>
+          <w:cnfStyle w:val="000000100000"/>
         </w:trPr>
         <w:tc>
           <w:tcPr>
-            <w:cnfStyle w:val="001000000000" w:firstRow="0" w:lastRow="0" w:firstColumn="1" w:lastColumn="0" w:oddVBand="0" w:evenVBand="0" w:oddHBand="0" w:evenHBand="0" w:firstRowFirstColumn="0" w:firstRowLastColumn="0" w:lastRowFirstColumn="0" w:lastRowLastColumn="0"/>
-            <w:tcW w:w="4247" w:type="dxa"/>
-            <w:vAlign w:val="center"/>
-          </w:tcPr>
-          <w:p>
-            <w:pPr>
-              <w:jc w:val="center"/>
-              <w:rPr>
-                <w:sz w:val="24"/>
-                <w:szCs w:val="24"/>
-              </w:rPr>
-            </w:pPr>
+            <w:cnfStyle w:val="001000000000"/>
+            <w:tcW w:w="4247" w:type="dxa"/>
+            <w:vAlign w:val="center"/>
+          </w:tcPr>
+          <w:p>
+            <w:pPr>
+              <w:jc w:val="center"/>
+              <w:rPr>
+                <w:sz w:val="24"/>
+                <w:szCs w:val="24"/>
+              </w:rPr>
+            </w:pPr>
+            <w:proofErr w:type="spellStart"/>
+            <w:proofErr w:type="gramStart"/>
             <w:r>
               <w:rPr>
                 <w:sz w:val="24"/>
@@ -326,17 +429,19 @@
               </w:rPr>
               <w:t>asin</w:t>
             </w:r>
-          </w:p>
-        </w:tc>
-        <w:tc>
-          <w:tcPr>
-            <w:tcW w:w="4247" w:type="dxa"/>
-            <w:vAlign w:val="center"/>
-          </w:tcPr>
-          <w:p>
-            <w:pPr>
-              <w:jc w:val="center"/>
-              <w:cnfStyle w:val="000000100000" w:firstRow="0" w:lastRow="0" w:firstColumn="0" w:lastColumn="0" w:oddVBand="0" w:evenVBand="0" w:oddHBand="1" w:evenHBand="0" w:firstRowFirstColumn="0" w:firstRowLastColumn="0" w:lastRowFirstColumn="0" w:lastRowLastColumn="0"/>
+            <w:proofErr w:type="spellEnd"/>
+            <w:proofErr w:type="gramEnd"/>
+          </w:p>
+        </w:tc>
+        <w:tc>
+          <w:tcPr>
+            <w:tcW w:w="4247" w:type="dxa"/>
+            <w:vAlign w:val="center"/>
+          </w:tcPr>
+          <w:p>
+            <w:pPr>
+              <w:jc w:val="center"/>
+              <w:cnfStyle w:val="000000100000"/>
               <w:rPr>
                 <w:sz w:val="24"/>
                 <w:szCs w:val="24"/>
@@ -349,6 +454,7 @@
               </w:rPr>
               <w:t xml:space="preserve">Função </w:t>
             </w:r>
+            <w:proofErr w:type="gramStart"/>
             <w:r>
               <w:rPr>
                 <w:rFonts w:cs="Arial"/>
@@ -357,7 +463,18 @@
                 <w:szCs w:val="24"/>
                 <w:shd w:val="clear" w:color="auto" w:fill="F9F9F9"/>
               </w:rPr>
-              <w:t>arco seno</w:t>
+              <w:t>arco</w:t>
+            </w:r>
+            <w:proofErr w:type="gramEnd"/>
+            <w:r>
+              <w:rPr>
+                <w:rFonts w:cs="Arial"/>
+                <w:color w:val="000000"/>
+                <w:sz w:val="24"/>
+                <w:szCs w:val="24"/>
+                <w:shd w:val="clear" w:color="auto" w:fill="F9F9F9"/>
+              </w:rPr>
+              <w:t xml:space="preserve"> seno</w:t>
             </w:r>
           </w:p>
         </w:tc>
@@ -365,18 +482,20 @@
       <w:tr>
         <w:tc>
           <w:tcPr>
-            <w:cnfStyle w:val="001000000000" w:firstRow="0" w:lastRow="0" w:firstColumn="1" w:lastColumn="0" w:oddVBand="0" w:evenVBand="0" w:oddHBand="0" w:evenHBand="0" w:firstRowFirstColumn="0" w:firstRowLastColumn="0" w:lastRowFirstColumn="0" w:lastRowLastColumn="0"/>
-            <w:tcW w:w="4247" w:type="dxa"/>
-            <w:vAlign w:val="center"/>
-          </w:tcPr>
-          <w:p>
-            <w:pPr>
-              <w:jc w:val="center"/>
-              <w:rPr>
-                <w:sz w:val="24"/>
-                <w:szCs w:val="24"/>
-              </w:rPr>
-            </w:pPr>
+            <w:cnfStyle w:val="001000000000"/>
+            <w:tcW w:w="4247" w:type="dxa"/>
+            <w:vAlign w:val="center"/>
+          </w:tcPr>
+          <w:p>
+            <w:pPr>
+              <w:jc w:val="center"/>
+              <w:rPr>
+                <w:sz w:val="24"/>
+                <w:szCs w:val="24"/>
+              </w:rPr>
+            </w:pPr>
+            <w:proofErr w:type="spellStart"/>
+            <w:proofErr w:type="gramStart"/>
             <w:r>
               <w:rPr>
                 <w:sz w:val="24"/>
@@ -384,17 +503,19 @@
               </w:rPr>
               <w:t>acos</w:t>
             </w:r>
-          </w:p>
-        </w:tc>
-        <w:tc>
-          <w:tcPr>
-            <w:tcW w:w="4247" w:type="dxa"/>
-            <w:vAlign w:val="center"/>
-          </w:tcPr>
-          <w:p>
-            <w:pPr>
-              <w:jc w:val="center"/>
-              <w:cnfStyle w:val="000000000000" w:firstRow="0" w:lastRow="0" w:firstColumn="0" w:lastColumn="0" w:oddVBand="0" w:evenVBand="0" w:oddHBand="0" w:evenHBand="0" w:firstRowFirstColumn="0" w:firstRowLastColumn="0" w:lastRowFirstColumn="0" w:lastRowLastColumn="0"/>
+            <w:proofErr w:type="spellEnd"/>
+            <w:proofErr w:type="gramEnd"/>
+          </w:p>
+        </w:tc>
+        <w:tc>
+          <w:tcPr>
+            <w:tcW w:w="4247" w:type="dxa"/>
+            <w:vAlign w:val="center"/>
+          </w:tcPr>
+          <w:p>
+            <w:pPr>
+              <w:jc w:val="center"/>
+              <w:cnfStyle w:val="000000000000"/>
               <w:rPr>
                 <w:sz w:val="24"/>
                 <w:szCs w:val="24"/>
@@ -407,6 +528,7 @@
               </w:rPr>
               <w:t xml:space="preserve">Função </w:t>
             </w:r>
+            <w:proofErr w:type="gramStart"/>
             <w:r>
               <w:rPr>
                 <w:rFonts w:ascii="Arial" w:hAnsi="Arial" w:cs="Arial"/>
@@ -415,59 +537,9 @@
                 <w:szCs w:val="20"/>
                 <w:shd w:val="clear" w:color="auto" w:fill="F9F9F9"/>
               </w:rPr>
-              <w:t>arco cosseno</w:t>
-            </w:r>
-          </w:p>
-        </w:tc>
-      </w:tr>
-      <w:tr>
-        <w:trPr>
-          <w:cnfStyle w:val="000000100000" w:firstRow="0" w:lastRow="0" w:firstColumn="0" w:lastColumn="0" w:oddVBand="0" w:evenVBand="0" w:oddHBand="1" w:evenHBand="0" w:firstRowFirstColumn="0" w:firstRowLastColumn="0" w:lastRowFirstColumn="0" w:lastRowLastColumn="0"/>
-        </w:trPr>
-        <w:tc>
-          <w:tcPr>
-            <w:cnfStyle w:val="001000000000" w:firstRow="0" w:lastRow="0" w:firstColumn="1" w:lastColumn="0" w:oddVBand="0" w:evenVBand="0" w:oddHBand="0" w:evenHBand="0" w:firstRowFirstColumn="0" w:firstRowLastColumn="0" w:lastRowFirstColumn="0" w:lastRowLastColumn="0"/>
-            <w:tcW w:w="4247" w:type="dxa"/>
-            <w:vAlign w:val="center"/>
-          </w:tcPr>
-          <w:p>
-            <w:pPr>
-              <w:jc w:val="center"/>
-              <w:rPr>
-                <w:sz w:val="24"/>
-                <w:szCs w:val="24"/>
-              </w:rPr>
-            </w:pPr>
-            <w:r>
-              <w:rPr>
-                <w:sz w:val="24"/>
-                <w:szCs w:val="24"/>
-              </w:rPr>
-              <w:t>atan</w:t>
-            </w:r>
-          </w:p>
-        </w:tc>
-        <w:tc>
-          <w:tcPr>
-            <w:tcW w:w="4247" w:type="dxa"/>
-            <w:vAlign w:val="center"/>
-          </w:tcPr>
-          <w:p>
-            <w:pPr>
-              <w:jc w:val="center"/>
-              <w:cnfStyle w:val="000000100000" w:firstRow="0" w:lastRow="0" w:firstColumn="0" w:lastColumn="0" w:oddVBand="0" w:evenVBand="0" w:oddHBand="1" w:evenHBand="0" w:firstRowFirstColumn="0" w:firstRowLastColumn="0" w:lastRowFirstColumn="0" w:lastRowLastColumn="0"/>
-              <w:rPr>
-                <w:sz w:val="24"/>
-                <w:szCs w:val="24"/>
-              </w:rPr>
-            </w:pPr>
-            <w:r>
-              <w:rPr>
-                <w:sz w:val="24"/>
-                <w:szCs w:val="24"/>
-              </w:rPr>
-              <w:t xml:space="preserve">Função </w:t>
-            </w:r>
+              <w:t>arco</w:t>
+            </w:r>
+            <w:proofErr w:type="gramEnd"/>
             <w:r>
               <w:rPr>
                 <w:rFonts w:ascii="Arial" w:hAnsi="Arial" w:cs="Arial"/>
@@ -476,128 +548,72 @@
                 <w:szCs w:val="20"/>
                 <w:shd w:val="clear" w:color="auto" w:fill="F9F9F9"/>
               </w:rPr>
-              <w:t>arco tangente</w:t>
-            </w:r>
-          </w:p>
-        </w:tc>
-      </w:tr>
-      <w:tr>
-        <w:tc>
-          <w:tcPr>
-            <w:cnfStyle w:val="001000000000" w:firstRow="0" w:lastRow="0" w:firstColumn="1" w:lastColumn="0" w:oddVBand="0" w:evenVBand="0" w:oddHBand="0" w:evenHBand="0" w:firstRowFirstColumn="0" w:firstRowLastColumn="0" w:lastRowFirstColumn="0" w:lastRowLastColumn="0"/>
-            <w:tcW w:w="4247" w:type="dxa"/>
-            <w:vAlign w:val="center"/>
-          </w:tcPr>
-          <w:p>
-            <w:pPr>
-              <w:jc w:val="center"/>
-              <w:rPr>
-                <w:sz w:val="24"/>
-                <w:szCs w:val="24"/>
-              </w:rPr>
-            </w:pPr>
-            <w:r>
-              <w:rPr>
-                <w:sz w:val="24"/>
-                <w:szCs w:val="24"/>
-              </w:rPr>
-              <w:t>S</w:t>
-            </w:r>
-            <w:r>
-              <w:rPr>
-                <w:sz w:val="24"/>
-                <w:szCs w:val="24"/>
-              </w:rPr>
-              <w:t>qrt</w:t>
-            </w:r>
-          </w:p>
-        </w:tc>
-        <w:tc>
-          <w:tcPr>
-            <w:tcW w:w="4247" w:type="dxa"/>
-            <w:vAlign w:val="center"/>
-          </w:tcPr>
-          <w:p>
-            <w:pPr>
-              <w:jc w:val="center"/>
-              <w:cnfStyle w:val="000000000000" w:firstRow="0" w:lastRow="0" w:firstColumn="0" w:lastColumn="0" w:oddVBand="0" w:evenVBand="0" w:oddHBand="0" w:evenHBand="0" w:firstRowFirstColumn="0" w:firstRowLastColumn="0" w:lastRowFirstColumn="0" w:lastRowLastColumn="0"/>
-              <w:rPr>
-                <w:sz w:val="24"/>
-                <w:szCs w:val="24"/>
-              </w:rPr>
-            </w:pPr>
-            <w:r>
-              <w:rPr>
-                <w:sz w:val="24"/>
-                <w:szCs w:val="24"/>
-              </w:rPr>
-              <w:t>Raiz quadrada</w:t>
+              <w:t xml:space="preserve"> cosseno</w:t>
             </w:r>
           </w:p>
         </w:tc>
       </w:tr>
       <w:tr>
         <w:trPr>
-          <w:cnfStyle w:val="000000100000" w:firstRow="0" w:lastRow="0" w:firstColumn="0" w:lastColumn="0" w:oddVBand="0" w:evenVBand="0" w:oddHBand="1" w:evenHBand="0" w:firstRowFirstColumn="0" w:firstRowLastColumn="0" w:lastRowFirstColumn="0" w:lastRowLastColumn="0"/>
+          <w:cnfStyle w:val="000000100000"/>
         </w:trPr>
         <w:tc>
           <w:tcPr>
-            <w:cnfStyle w:val="001000000000" w:firstRow="0" w:lastRow="0" w:firstColumn="1" w:lastColumn="0" w:oddVBand="0" w:evenVBand="0" w:oddHBand="0" w:evenHBand="0" w:firstRowFirstColumn="0" w:firstRowLastColumn="0" w:lastRowFirstColumn="0" w:lastRowLastColumn="0"/>
-            <w:tcW w:w="4247" w:type="dxa"/>
-            <w:vAlign w:val="center"/>
-          </w:tcPr>
-          <w:p>
-            <w:pPr>
-              <w:jc w:val="center"/>
-              <w:rPr>
-                <w:sz w:val="24"/>
-                <w:szCs w:val="24"/>
-              </w:rPr>
-            </w:pPr>
-            <w:r>
-              <w:rPr>
-                <w:sz w:val="24"/>
-                <w:szCs w:val="24"/>
-              </w:rPr>
-              <w:t>L</w:t>
-            </w:r>
-            <w:r>
-              <w:rPr>
-                <w:sz w:val="24"/>
-                <w:szCs w:val="24"/>
-              </w:rPr>
-              <w:t>og</w:t>
-            </w:r>
-          </w:p>
-        </w:tc>
-        <w:tc>
-          <w:tcPr>
-            <w:tcW w:w="4247" w:type="dxa"/>
-            <w:vAlign w:val="center"/>
-          </w:tcPr>
-          <w:p>
-            <w:pPr>
-              <w:jc w:val="center"/>
-              <w:cnfStyle w:val="000000100000" w:firstRow="0" w:lastRow="0" w:firstColumn="0" w:lastColumn="0" w:oddVBand="0" w:evenVBand="0" w:oddHBand="1" w:evenHBand="0" w:firstRowFirstColumn="0" w:firstRowLastColumn="0" w:lastRowFirstColumn="0" w:lastRowLastColumn="0"/>
-              <w:rPr>
-                <w:sz w:val="24"/>
-                <w:szCs w:val="24"/>
-              </w:rPr>
-            </w:pPr>
-            <w:r>
-              <w:rPr>
-                <w:b/>
-                <w:sz w:val="24"/>
-                <w:szCs w:val="24"/>
-              </w:rPr>
-              <w:t>*</w:t>
-            </w:r>
-            <w:r>
-              <w:rPr>
-                <w:sz w:val="24"/>
-                <w:szCs w:val="24"/>
-              </w:rPr>
-              <w:t>Logaritmo</w:t>
+            <w:cnfStyle w:val="001000000000"/>
+            <w:tcW w:w="4247" w:type="dxa"/>
+            <w:vAlign w:val="center"/>
+          </w:tcPr>
+          <w:p>
+            <w:pPr>
+              <w:jc w:val="center"/>
+              <w:rPr>
+                <w:sz w:val="24"/>
+                <w:szCs w:val="24"/>
+              </w:rPr>
+            </w:pPr>
+            <w:proofErr w:type="spellStart"/>
+            <w:proofErr w:type="gramStart"/>
+            <w:r>
+              <w:rPr>
+                <w:sz w:val="24"/>
+                <w:szCs w:val="24"/>
+              </w:rPr>
+              <w:t>atan</w:t>
+            </w:r>
+            <w:proofErr w:type="spellEnd"/>
+            <w:proofErr w:type="gramEnd"/>
+          </w:p>
+        </w:tc>
+        <w:tc>
+          <w:tcPr>
+            <w:tcW w:w="4247" w:type="dxa"/>
+            <w:vAlign w:val="center"/>
+          </w:tcPr>
+          <w:p>
+            <w:pPr>
+              <w:jc w:val="center"/>
+              <w:cnfStyle w:val="000000100000"/>
+              <w:rPr>
+                <w:sz w:val="24"/>
+                <w:szCs w:val="24"/>
+              </w:rPr>
+            </w:pPr>
+            <w:r>
+              <w:rPr>
+                <w:sz w:val="24"/>
+                <w:szCs w:val="24"/>
+              </w:rPr>
+              <w:t xml:space="preserve">Função </w:t>
+            </w:r>
+            <w:r>
+              <w:rPr>
+                <w:rFonts w:ascii="Arial" w:hAnsi="Arial" w:cs="Arial"/>
+                <w:color w:val="000000"/>
+                <w:sz w:val="20"/>
+                <w:szCs w:val="20"/>
+                <w:shd w:val="clear" w:color="auto" w:fill="F9F9F9"/>
+              </w:rPr>
+              <w:t>arco tangente</w:t>
             </w:r>
           </w:p>
         </w:tc>
@@ -605,112 +621,122 @@
       <w:tr>
         <w:tc>
           <w:tcPr>
-            <w:cnfStyle w:val="001000000000" w:firstRow="0" w:lastRow="0" w:firstColumn="1" w:lastColumn="0" w:oddVBand="0" w:evenVBand="0" w:oddHBand="0" w:evenHBand="0" w:firstRowFirstColumn="0" w:firstRowLastColumn="0" w:lastRowFirstColumn="0" w:lastRowLastColumn="0"/>
-            <w:tcW w:w="4247" w:type="dxa"/>
-            <w:vAlign w:val="center"/>
-          </w:tcPr>
-          <w:p>
-            <w:pPr>
-              <w:jc w:val="center"/>
-              <w:rPr>
-                <w:sz w:val="24"/>
-                <w:szCs w:val="24"/>
-              </w:rPr>
-            </w:pPr>
-            <w:r>
-              <w:rPr>
-                <w:sz w:val="24"/>
-                <w:szCs w:val="24"/>
-              </w:rPr>
-              <w:t>ln</w:t>
-            </w:r>
-          </w:p>
-        </w:tc>
-        <w:tc>
-          <w:tcPr>
-            <w:tcW w:w="4247" w:type="dxa"/>
-            <w:vAlign w:val="center"/>
-          </w:tcPr>
-          <w:p>
-            <w:pPr>
-              <w:jc w:val="center"/>
-              <w:cnfStyle w:val="000000000000" w:firstRow="0" w:lastRow="0" w:firstColumn="0" w:lastColumn="0" w:oddVBand="0" w:evenVBand="0" w:oddHBand="0" w:evenHBand="0" w:firstRowFirstColumn="0" w:firstRowLastColumn="0" w:lastRowFirstColumn="0" w:lastRowLastColumn="0"/>
-              <w:rPr>
-                <w:sz w:val="24"/>
-                <w:szCs w:val="24"/>
-              </w:rPr>
-            </w:pPr>
-            <w:r>
-              <w:rPr>
-                <w:sz w:val="24"/>
-                <w:szCs w:val="24"/>
-              </w:rPr>
-              <w:t>Logaritmo natural</w:t>
+            <w:cnfStyle w:val="001000000000"/>
+            <w:tcW w:w="4247" w:type="dxa"/>
+            <w:vAlign w:val="center"/>
+          </w:tcPr>
+          <w:p>
+            <w:pPr>
+              <w:jc w:val="center"/>
+              <w:rPr>
+                <w:sz w:val="24"/>
+                <w:szCs w:val="24"/>
+              </w:rPr>
+            </w:pPr>
+            <w:proofErr w:type="spellStart"/>
+            <w:r>
+              <w:rPr>
+                <w:sz w:val="24"/>
+                <w:szCs w:val="24"/>
+              </w:rPr>
+              <w:t>S</w:t>
+            </w:r>
+            <w:r>
+              <w:rPr>
+                <w:sz w:val="24"/>
+                <w:szCs w:val="24"/>
+              </w:rPr>
+              <w:t>qrt</w:t>
+            </w:r>
+            <w:proofErr w:type="spellEnd"/>
+          </w:p>
+        </w:tc>
+        <w:tc>
+          <w:tcPr>
+            <w:tcW w:w="4247" w:type="dxa"/>
+            <w:vAlign w:val="center"/>
+          </w:tcPr>
+          <w:p>
+            <w:pPr>
+              <w:jc w:val="center"/>
+              <w:cnfStyle w:val="000000000000"/>
+              <w:rPr>
+                <w:sz w:val="24"/>
+                <w:szCs w:val="24"/>
+              </w:rPr>
+            </w:pPr>
+            <w:r>
+              <w:rPr>
+                <w:sz w:val="24"/>
+                <w:szCs w:val="24"/>
+              </w:rPr>
+              <w:t>Raiz quadrada</w:t>
             </w:r>
           </w:p>
         </w:tc>
       </w:tr>
       <w:tr>
         <w:trPr>
-          <w:cnfStyle w:val="000000100000" w:firstRow="0" w:lastRow="0" w:firstColumn="0" w:lastColumn="0" w:oddVBand="0" w:evenVBand="0" w:oddHBand="1" w:evenHBand="0" w:firstRowFirstColumn="0" w:firstRowLastColumn="0" w:lastRowFirstColumn="0" w:lastRowLastColumn="0"/>
+          <w:cnfStyle w:val="000000100000"/>
         </w:trPr>
         <w:tc>
           <w:tcPr>
-            <w:cnfStyle w:val="001000000000" w:firstRow="0" w:lastRow="0" w:firstColumn="1" w:lastColumn="0" w:oddVBand="0" w:evenVBand="0" w:oddHBand="0" w:evenHBand="0" w:firstRowFirstColumn="0" w:firstRowLastColumn="0" w:lastRowFirstColumn="0" w:lastRowLastColumn="0"/>
-            <w:tcW w:w="4247" w:type="dxa"/>
-            <w:vAlign w:val="center"/>
-          </w:tcPr>
-          <w:p>
-            <w:pPr>
-              <w:jc w:val="center"/>
-              <w:rPr>
-                <w:sz w:val="24"/>
-                <w:szCs w:val="24"/>
-              </w:rPr>
-            </w:pPr>
-            <w:r>
-              <w:rPr>
-                <w:sz w:val="24"/>
-                <w:szCs w:val="24"/>
-              </w:rPr>
-              <w:t>abs</w:t>
-            </w:r>
-          </w:p>
-        </w:tc>
-        <w:tc>
-          <w:tcPr>
-            <w:tcW w:w="4247" w:type="dxa"/>
-            <w:vAlign w:val="center"/>
-          </w:tcPr>
-          <w:p>
-            <w:pPr>
-              <w:jc w:val="center"/>
-              <w:cnfStyle w:val="000000100000" w:firstRow="0" w:lastRow="0" w:firstColumn="0" w:lastColumn="0" w:oddVBand="0" w:evenVBand="0" w:oddHBand="1" w:evenHBand="0" w:firstRowFirstColumn="0" w:firstRowLastColumn="0" w:lastRowFirstColumn="0" w:lastRowLastColumn="0"/>
-              <w:rPr>
-                <w:sz w:val="24"/>
-                <w:szCs w:val="24"/>
-              </w:rPr>
-            </w:pPr>
-            <w:r>
-              <w:rPr>
-                <w:sz w:val="24"/>
-                <w:szCs w:val="24"/>
-              </w:rPr>
-              <w:t>Valor absoluto</w:t>
-            </w:r>
-            <w:r>
-              <w:rPr>
-                <w:sz w:val="24"/>
-                <w:szCs w:val="24"/>
-              </w:rPr>
-              <w:t xml:space="preserve"> </w:t>
-            </w:r>
-            <w:r>
-              <w:rPr>
-                <w:sz w:val="24"/>
-                <w:szCs w:val="24"/>
-              </w:rPr>
-              <w:t>(módulo)</w:t>
+            <w:cnfStyle w:val="001000000000"/>
+            <w:tcW w:w="4247" w:type="dxa"/>
+            <w:vAlign w:val="center"/>
+          </w:tcPr>
+          <w:p>
+            <w:pPr>
+              <w:jc w:val="center"/>
+              <w:rPr>
+                <w:sz w:val="24"/>
+                <w:szCs w:val="24"/>
+              </w:rPr>
+            </w:pPr>
+            <w:r>
+              <w:rPr>
+                <w:sz w:val="24"/>
+                <w:szCs w:val="24"/>
+              </w:rPr>
+              <w:t>L</w:t>
+            </w:r>
+            <w:r>
+              <w:rPr>
+                <w:sz w:val="24"/>
+                <w:szCs w:val="24"/>
+              </w:rPr>
+              <w:t>og</w:t>
+            </w:r>
+          </w:p>
+        </w:tc>
+        <w:tc>
+          <w:tcPr>
+            <w:tcW w:w="4247" w:type="dxa"/>
+            <w:vAlign w:val="center"/>
+          </w:tcPr>
+          <w:p>
+            <w:pPr>
+              <w:jc w:val="center"/>
+              <w:cnfStyle w:val="000000100000"/>
+              <w:rPr>
+                <w:sz w:val="24"/>
+                <w:szCs w:val="24"/>
+              </w:rPr>
+            </w:pPr>
+            <w:r>
+              <w:rPr>
+                <w:b/>
+                <w:sz w:val="24"/>
+                <w:szCs w:val="24"/>
+              </w:rPr>
+              <w:t>*</w:t>
+            </w:r>
+            <w:r>
+              <w:rPr>
+                <w:sz w:val="24"/>
+                <w:szCs w:val="24"/>
+              </w:rPr>
+              <w:t>Logaritmo</w:t>
             </w:r>
           </w:p>
         </w:tc>
@@ -718,98 +744,120 @@
       <w:tr>
         <w:tc>
           <w:tcPr>
-            <w:cnfStyle w:val="001000000000" w:firstRow="0" w:lastRow="0" w:firstColumn="1" w:lastColumn="0" w:oddVBand="0" w:evenVBand="0" w:oddHBand="0" w:evenHBand="0" w:firstRowFirstColumn="0" w:firstRowLastColumn="0" w:lastRowFirstColumn="0" w:lastRowLastColumn="0"/>
-            <w:tcW w:w="4247" w:type="dxa"/>
-            <w:vAlign w:val="center"/>
-          </w:tcPr>
-          <w:p>
-            <w:pPr>
-              <w:jc w:val="center"/>
-              <w:rPr>
-                <w:sz w:val="24"/>
-                <w:szCs w:val="24"/>
-              </w:rPr>
-            </w:pPr>
-            <w:r>
-              <w:rPr>
-                <w:sz w:val="24"/>
-                <w:szCs w:val="24"/>
-              </w:rPr>
-              <w:t>ceil</w:t>
-            </w:r>
-          </w:p>
-        </w:tc>
-        <w:tc>
-          <w:tcPr>
-            <w:tcW w:w="4247" w:type="dxa"/>
-            <w:vAlign w:val="center"/>
-          </w:tcPr>
-          <w:p>
-            <w:pPr>
-              <w:jc w:val="center"/>
-              <w:cnfStyle w:val="000000000000" w:firstRow="0" w:lastRow="0" w:firstColumn="0" w:lastColumn="0" w:oddVBand="0" w:evenVBand="0" w:oddHBand="0" w:evenHBand="0" w:firstRowFirstColumn="0" w:firstRowLastColumn="0" w:lastRowFirstColumn="0" w:lastRowLastColumn="0"/>
-              <w:rPr>
-                <w:sz w:val="24"/>
-                <w:szCs w:val="24"/>
-              </w:rPr>
-            </w:pPr>
-            <w:r>
-              <w:rPr>
-                <w:sz w:val="24"/>
-                <w:szCs w:val="24"/>
-              </w:rPr>
-              <w:t>Arredonda ao inteiro maior mais próximo (ex: 1.4 -&gt; 2)</w:t>
+            <w:cnfStyle w:val="001000000000"/>
+            <w:tcW w:w="4247" w:type="dxa"/>
+            <w:vAlign w:val="center"/>
+          </w:tcPr>
+          <w:p>
+            <w:pPr>
+              <w:jc w:val="center"/>
+              <w:rPr>
+                <w:sz w:val="24"/>
+                <w:szCs w:val="24"/>
+              </w:rPr>
+            </w:pPr>
+            <w:proofErr w:type="spellStart"/>
+            <w:proofErr w:type="gramStart"/>
+            <w:r>
+              <w:rPr>
+                <w:sz w:val="24"/>
+                <w:szCs w:val="24"/>
+              </w:rPr>
+              <w:t>ln</w:t>
+            </w:r>
+            <w:proofErr w:type="spellEnd"/>
+            <w:proofErr w:type="gramEnd"/>
+          </w:p>
+        </w:tc>
+        <w:tc>
+          <w:tcPr>
+            <w:tcW w:w="4247" w:type="dxa"/>
+            <w:vAlign w:val="center"/>
+          </w:tcPr>
+          <w:p>
+            <w:pPr>
+              <w:jc w:val="center"/>
+              <w:cnfStyle w:val="000000000000"/>
+              <w:rPr>
+                <w:sz w:val="24"/>
+                <w:szCs w:val="24"/>
+              </w:rPr>
+            </w:pPr>
+            <w:r>
+              <w:rPr>
+                <w:sz w:val="24"/>
+                <w:szCs w:val="24"/>
+              </w:rPr>
+              <w:t>Logaritmo natural</w:t>
             </w:r>
           </w:p>
         </w:tc>
       </w:tr>
       <w:tr>
         <w:trPr>
-          <w:cnfStyle w:val="000000100000" w:firstRow="0" w:lastRow="0" w:firstColumn="0" w:lastColumn="0" w:oddVBand="0" w:evenVBand="0" w:oddHBand="1" w:evenHBand="0" w:firstRowFirstColumn="0" w:firstRowLastColumn="0" w:lastRowFirstColumn="0" w:lastRowLastColumn="0"/>
+          <w:cnfStyle w:val="000000100000"/>
         </w:trPr>
         <w:tc>
           <w:tcPr>
-            <w:cnfStyle w:val="001000000000" w:firstRow="0" w:lastRow="0" w:firstColumn="1" w:lastColumn="0" w:oddVBand="0" w:evenVBand="0" w:oddHBand="0" w:evenHBand="0" w:firstRowFirstColumn="0" w:firstRowLastColumn="0" w:lastRowFirstColumn="0" w:lastRowLastColumn="0"/>
-            <w:tcW w:w="4247" w:type="dxa"/>
-            <w:vAlign w:val="center"/>
-          </w:tcPr>
-          <w:p>
-            <w:pPr>
-              <w:jc w:val="center"/>
-              <w:rPr>
-                <w:sz w:val="24"/>
-                <w:szCs w:val="24"/>
-              </w:rPr>
-            </w:pPr>
-            <w:r>
-              <w:rPr>
-                <w:sz w:val="24"/>
-                <w:szCs w:val="24"/>
-              </w:rPr>
-              <w:t>floor</w:t>
-            </w:r>
-          </w:p>
-        </w:tc>
-        <w:tc>
-          <w:tcPr>
-            <w:tcW w:w="4247" w:type="dxa"/>
-            <w:vAlign w:val="center"/>
-          </w:tcPr>
-          <w:p>
-            <w:pPr>
-              <w:jc w:val="center"/>
-              <w:cnfStyle w:val="000000100000" w:firstRow="0" w:lastRow="0" w:firstColumn="0" w:lastColumn="0" w:oddVBand="0" w:evenVBand="0" w:oddHBand="1" w:evenHBand="0" w:firstRowFirstColumn="0" w:firstRowLastColumn="0" w:lastRowFirstColumn="0" w:lastRowLastColumn="0"/>
-              <w:rPr>
-                <w:sz w:val="24"/>
-                <w:szCs w:val="24"/>
-              </w:rPr>
-            </w:pPr>
-            <w:r>
-              <w:rPr>
-                <w:sz w:val="24"/>
-                <w:szCs w:val="24"/>
-              </w:rPr>
-              <w:t>Arredonda ao inteiro menor mais próximo (ex: 1.6 -&gt; 2)</w:t>
+            <w:cnfStyle w:val="001000000000"/>
+            <w:tcW w:w="4247" w:type="dxa"/>
+            <w:vAlign w:val="center"/>
+          </w:tcPr>
+          <w:p>
+            <w:pPr>
+              <w:jc w:val="center"/>
+              <w:rPr>
+                <w:sz w:val="24"/>
+                <w:szCs w:val="24"/>
+              </w:rPr>
+            </w:pPr>
+            <w:proofErr w:type="spellStart"/>
+            <w:proofErr w:type="gramStart"/>
+            <w:r>
+              <w:rPr>
+                <w:sz w:val="24"/>
+                <w:szCs w:val="24"/>
+              </w:rPr>
+              <w:t>abs</w:t>
+            </w:r>
+            <w:proofErr w:type="spellEnd"/>
+            <w:proofErr w:type="gramEnd"/>
+          </w:p>
+        </w:tc>
+        <w:tc>
+          <w:tcPr>
+            <w:tcW w:w="4247" w:type="dxa"/>
+            <w:vAlign w:val="center"/>
+          </w:tcPr>
+          <w:p>
+            <w:pPr>
+              <w:jc w:val="center"/>
+              <w:cnfStyle w:val="000000100000"/>
+              <w:rPr>
+                <w:sz w:val="24"/>
+                <w:szCs w:val="24"/>
+              </w:rPr>
+            </w:pPr>
+            <w:r>
+              <w:rPr>
+                <w:sz w:val="24"/>
+                <w:szCs w:val="24"/>
+              </w:rPr>
+              <w:t>Valor absoluto</w:t>
+            </w:r>
+            <w:r>
+              <w:rPr>
+                <w:sz w:val="24"/>
+                <w:szCs w:val="24"/>
+              </w:rPr>
+              <w:t xml:space="preserve"> </w:t>
+            </w:r>
+            <w:r>
+              <w:rPr>
+                <w:sz w:val="24"/>
+                <w:szCs w:val="24"/>
+              </w:rPr>
+              <w:t>(módulo)</w:t>
             </w:r>
           </w:p>
         </w:tc>
@@ -817,98 +865,138 @@
       <w:tr>
         <w:tc>
           <w:tcPr>
-            <w:cnfStyle w:val="001000000000" w:firstRow="0" w:lastRow="0" w:firstColumn="1" w:lastColumn="0" w:oddVBand="0" w:evenVBand="0" w:oddHBand="0" w:evenHBand="0" w:firstRowFirstColumn="0" w:firstRowLastColumn="0" w:lastRowFirstColumn="0" w:lastRowLastColumn="0"/>
-            <w:tcW w:w="4247" w:type="dxa"/>
-            <w:vAlign w:val="center"/>
-          </w:tcPr>
-          <w:p>
-            <w:pPr>
-              <w:jc w:val="center"/>
-              <w:rPr>
-                <w:sz w:val="24"/>
-                <w:szCs w:val="24"/>
-              </w:rPr>
-            </w:pPr>
-            <w:r>
-              <w:rPr>
-                <w:sz w:val="24"/>
-                <w:szCs w:val="24"/>
-              </w:rPr>
-              <w:t>round</w:t>
-            </w:r>
-          </w:p>
-        </w:tc>
-        <w:tc>
-          <w:tcPr>
-            <w:tcW w:w="4247" w:type="dxa"/>
-            <w:vAlign w:val="center"/>
-          </w:tcPr>
-          <w:p>
-            <w:pPr>
-              <w:jc w:val="center"/>
-              <w:cnfStyle w:val="000000000000" w:firstRow="0" w:lastRow="0" w:firstColumn="0" w:lastColumn="0" w:oddVBand="0" w:evenVBand="0" w:oddHBand="0" w:evenHBand="0" w:firstRowFirstColumn="0" w:firstRowLastColumn="0" w:lastRowFirstColumn="0" w:lastRowLastColumn="0"/>
-              <w:rPr>
-                <w:sz w:val="24"/>
-                <w:szCs w:val="24"/>
-              </w:rPr>
-            </w:pPr>
-            <w:r>
-              <w:rPr>
-                <w:sz w:val="24"/>
-                <w:szCs w:val="24"/>
-              </w:rPr>
-              <w:t>Arredonda ao inteiro mais próximo(ex: 2.5 -&gt; 3)</w:t>
+            <w:cnfStyle w:val="001000000000"/>
+            <w:tcW w:w="4247" w:type="dxa"/>
+            <w:vAlign w:val="center"/>
+          </w:tcPr>
+          <w:p>
+            <w:pPr>
+              <w:jc w:val="center"/>
+              <w:rPr>
+                <w:sz w:val="24"/>
+                <w:szCs w:val="24"/>
+              </w:rPr>
+            </w:pPr>
+            <w:proofErr w:type="spellStart"/>
+            <w:proofErr w:type="gramStart"/>
+            <w:r>
+              <w:rPr>
+                <w:sz w:val="24"/>
+                <w:szCs w:val="24"/>
+              </w:rPr>
+              <w:t>ceil</w:t>
+            </w:r>
+            <w:proofErr w:type="spellEnd"/>
+            <w:proofErr w:type="gramEnd"/>
+          </w:p>
+        </w:tc>
+        <w:tc>
+          <w:tcPr>
+            <w:tcW w:w="4247" w:type="dxa"/>
+            <w:vAlign w:val="center"/>
+          </w:tcPr>
+          <w:p>
+            <w:pPr>
+              <w:jc w:val="center"/>
+              <w:cnfStyle w:val="000000000000"/>
+              <w:rPr>
+                <w:sz w:val="24"/>
+                <w:szCs w:val="24"/>
+              </w:rPr>
+            </w:pPr>
+            <w:r>
+              <w:rPr>
+                <w:sz w:val="24"/>
+                <w:szCs w:val="24"/>
+              </w:rPr>
+              <w:t>Arredonda ao inteiro maior mais próximo (</w:t>
+            </w:r>
+            <w:proofErr w:type="spellStart"/>
+            <w:r>
+              <w:rPr>
+                <w:sz w:val="24"/>
+                <w:szCs w:val="24"/>
+              </w:rPr>
+              <w:t>ex</w:t>
+            </w:r>
+            <w:proofErr w:type="spellEnd"/>
+            <w:r>
+              <w:rPr>
+                <w:sz w:val="24"/>
+                <w:szCs w:val="24"/>
+              </w:rPr>
+              <w:t>: 1.4 -&gt; 2)</w:t>
             </w:r>
           </w:p>
         </w:tc>
       </w:tr>
       <w:tr>
         <w:trPr>
-          <w:cnfStyle w:val="000000100000" w:firstRow="0" w:lastRow="0" w:firstColumn="0" w:lastColumn="0" w:oddVBand="0" w:evenVBand="0" w:oddHBand="1" w:evenHBand="0" w:firstRowFirstColumn="0" w:firstRowLastColumn="0" w:lastRowFirstColumn="0" w:lastRowLastColumn="0"/>
+          <w:cnfStyle w:val="000000100000"/>
         </w:trPr>
         <w:tc>
           <w:tcPr>
-            <w:cnfStyle w:val="001000000000" w:firstRow="0" w:lastRow="0" w:firstColumn="1" w:lastColumn="0" w:oddVBand="0" w:evenVBand="0" w:oddHBand="0" w:evenHBand="0" w:firstRowFirstColumn="0" w:firstRowLastColumn="0" w:lastRowFirstColumn="0" w:lastRowLastColumn="0"/>
-            <w:tcW w:w="4247" w:type="dxa"/>
-            <w:vAlign w:val="center"/>
-          </w:tcPr>
-          <w:p>
-            <w:pPr>
-              <w:jc w:val="center"/>
-              <w:rPr>
-                <w:sz w:val="24"/>
-                <w:szCs w:val="24"/>
-              </w:rPr>
-            </w:pPr>
-            <w:r>
-              <w:rPr>
-                <w:sz w:val="24"/>
-                <w:szCs w:val="24"/>
-              </w:rPr>
-              <w:t>-</w:t>
-            </w:r>
-          </w:p>
-        </w:tc>
-        <w:tc>
-          <w:tcPr>
-            <w:tcW w:w="4247" w:type="dxa"/>
-            <w:vAlign w:val="center"/>
-          </w:tcPr>
-          <w:p>
-            <w:pPr>
-              <w:jc w:val="center"/>
-              <w:cnfStyle w:val="000000100000" w:firstRow="0" w:lastRow="0" w:firstColumn="0" w:lastColumn="0" w:oddVBand="0" w:evenVBand="0" w:oddHBand="1" w:evenHBand="0" w:firstRowFirstColumn="0" w:firstRowLastColumn="0" w:lastRowFirstColumn="0" w:lastRowLastColumn="0"/>
-              <w:rPr>
-                <w:sz w:val="24"/>
-                <w:szCs w:val="24"/>
-              </w:rPr>
-            </w:pPr>
-            <w:r>
-              <w:rPr>
-                <w:sz w:val="24"/>
-                <w:szCs w:val="24"/>
-              </w:rPr>
-              <w:t>Número negativo</w:t>
+            <w:cnfStyle w:val="001000000000"/>
+            <w:tcW w:w="4247" w:type="dxa"/>
+            <w:vAlign w:val="center"/>
+          </w:tcPr>
+          <w:p>
+            <w:pPr>
+              <w:jc w:val="center"/>
+              <w:rPr>
+                <w:sz w:val="24"/>
+                <w:szCs w:val="24"/>
+              </w:rPr>
+            </w:pPr>
+            <w:proofErr w:type="spellStart"/>
+            <w:proofErr w:type="gramStart"/>
+            <w:r>
+              <w:rPr>
+                <w:sz w:val="24"/>
+                <w:szCs w:val="24"/>
+              </w:rPr>
+              <w:t>floor</w:t>
+            </w:r>
+            <w:proofErr w:type="spellEnd"/>
+            <w:proofErr w:type="gramEnd"/>
+          </w:p>
+        </w:tc>
+        <w:tc>
+          <w:tcPr>
+            <w:tcW w:w="4247" w:type="dxa"/>
+            <w:vAlign w:val="center"/>
+          </w:tcPr>
+          <w:p>
+            <w:pPr>
+              <w:jc w:val="center"/>
+              <w:cnfStyle w:val="000000100000"/>
+              <w:rPr>
+                <w:sz w:val="24"/>
+                <w:szCs w:val="24"/>
+              </w:rPr>
+            </w:pPr>
+            <w:r>
+              <w:rPr>
+                <w:sz w:val="24"/>
+                <w:szCs w:val="24"/>
+              </w:rPr>
+              <w:t>Arredonda ao inteiro menor mais próximo (</w:t>
+            </w:r>
+            <w:proofErr w:type="spellStart"/>
+            <w:r>
+              <w:rPr>
+                <w:sz w:val="24"/>
+                <w:szCs w:val="24"/>
+              </w:rPr>
+              <w:t>ex</w:t>
+            </w:r>
+            <w:proofErr w:type="spellEnd"/>
+            <w:r>
+              <w:rPr>
+                <w:sz w:val="24"/>
+                <w:szCs w:val="24"/>
+              </w:rPr>
+              <w:t>: 1.6 -&gt; 2)</w:t>
             </w:r>
           </w:p>
         </w:tc>
@@ -916,18 +1004,146 @@
       <w:tr>
         <w:tc>
           <w:tcPr>
-            <w:cnfStyle w:val="001000000000" w:firstRow="0" w:lastRow="0" w:firstColumn="1" w:lastColumn="0" w:oddVBand="0" w:evenVBand="0" w:oddHBand="0" w:evenHBand="0" w:firstRowFirstColumn="0" w:firstRowLastColumn="0" w:lastRowFirstColumn="0" w:lastRowLastColumn="0"/>
-            <w:tcW w:w="4247" w:type="dxa"/>
-            <w:vAlign w:val="center"/>
-          </w:tcPr>
-          <w:p>
-            <w:pPr>
-              <w:jc w:val="center"/>
-              <w:rPr>
-                <w:sz w:val="24"/>
-                <w:szCs w:val="24"/>
-              </w:rPr>
-            </w:pPr>
+            <w:cnfStyle w:val="001000000000"/>
+            <w:tcW w:w="4247" w:type="dxa"/>
+            <w:vAlign w:val="center"/>
+          </w:tcPr>
+          <w:p>
+            <w:pPr>
+              <w:jc w:val="center"/>
+              <w:rPr>
+                <w:sz w:val="24"/>
+                <w:szCs w:val="24"/>
+              </w:rPr>
+            </w:pPr>
+            <w:proofErr w:type="gramStart"/>
+            <w:r>
+              <w:rPr>
+                <w:sz w:val="24"/>
+                <w:szCs w:val="24"/>
+              </w:rPr>
+              <w:t>round</w:t>
+            </w:r>
+            <w:proofErr w:type="gramEnd"/>
+          </w:p>
+        </w:tc>
+        <w:tc>
+          <w:tcPr>
+            <w:tcW w:w="4247" w:type="dxa"/>
+            <w:vAlign w:val="center"/>
+          </w:tcPr>
+          <w:p>
+            <w:pPr>
+              <w:jc w:val="center"/>
+              <w:cnfStyle w:val="000000000000"/>
+              <w:rPr>
+                <w:sz w:val="24"/>
+                <w:szCs w:val="24"/>
+              </w:rPr>
+            </w:pPr>
+            <w:r>
+              <w:rPr>
+                <w:sz w:val="24"/>
+                <w:szCs w:val="24"/>
+              </w:rPr>
+              <w:t xml:space="preserve">Arredonda ao inteiro mais </w:t>
+            </w:r>
+            <w:proofErr w:type="gramStart"/>
+            <w:r>
+              <w:rPr>
+                <w:sz w:val="24"/>
+                <w:szCs w:val="24"/>
+              </w:rPr>
+              <w:t>próximo(</w:t>
+            </w:r>
+            <w:proofErr w:type="spellStart"/>
+            <w:r>
+              <w:rPr>
+                <w:sz w:val="24"/>
+                <w:szCs w:val="24"/>
+              </w:rPr>
+              <w:t>ex</w:t>
+            </w:r>
+            <w:proofErr w:type="spellEnd"/>
+            <w:proofErr w:type="gramEnd"/>
+            <w:r>
+              <w:rPr>
+                <w:sz w:val="24"/>
+                <w:szCs w:val="24"/>
+              </w:rPr>
+              <w:t>: 2.5 -&gt; 3)</w:t>
+            </w:r>
+          </w:p>
+        </w:tc>
+      </w:tr>
+      <w:tr>
+        <w:trPr>
+          <w:cnfStyle w:val="000000100000"/>
+        </w:trPr>
+        <w:tc>
+          <w:tcPr>
+            <w:cnfStyle w:val="001000000000"/>
+            <w:tcW w:w="4247" w:type="dxa"/>
+            <w:vAlign w:val="center"/>
+          </w:tcPr>
+          <w:p>
+            <w:pPr>
+              <w:jc w:val="center"/>
+              <w:rPr>
+                <w:sz w:val="24"/>
+                <w:szCs w:val="24"/>
+              </w:rPr>
+            </w:pPr>
+            <w:r>
+              <w:rPr>
+                <w:sz w:val="24"/>
+                <w:szCs w:val="24"/>
+              </w:rPr>
+              <w:t>-</w:t>
+            </w:r>
+          </w:p>
+        </w:tc>
+        <w:tc>
+          <w:tcPr>
+            <w:tcW w:w="4247" w:type="dxa"/>
+            <w:vAlign w:val="center"/>
+          </w:tcPr>
+          <w:p>
+            <w:pPr>
+              <w:jc w:val="center"/>
+              <w:cnfStyle w:val="000000100000"/>
+              <w:rPr>
+                <w:sz w:val="24"/>
+                <w:szCs w:val="24"/>
+              </w:rPr>
+            </w:pPr>
+            <w:r>
+              <w:rPr>
+                <w:sz w:val="24"/>
+                <w:szCs w:val="24"/>
+              </w:rPr>
+              <w:t>Número negativo</w:t>
+            </w:r>
+          </w:p>
+        </w:tc>
+      </w:tr>
+      <w:tr>
+        <w:tc>
+          <w:tcPr>
+            <w:cnfStyle w:val="001000000000"/>
+            <w:tcW w:w="4247" w:type="dxa"/>
+            <w:vAlign w:val="center"/>
+          </w:tcPr>
+          <w:p>
+            <w:pPr>
+              <w:jc w:val="center"/>
+              <w:rPr>
+                <w:sz w:val="24"/>
+                <w:szCs w:val="24"/>
+              </w:rPr>
+            </w:pPr>
+            <w:proofErr w:type="spellStart"/>
+            <w:proofErr w:type="gramStart"/>
             <w:r>
               <w:rPr>
                 <w:sz w:val="24"/>
@@ -935,28 +1151,46 @@
               </w:rPr>
               <w:t>exp</w:t>
             </w:r>
-          </w:p>
-        </w:tc>
-        <w:tc>
-          <w:tcPr>
-            <w:tcW w:w="4247" w:type="dxa"/>
-            <w:vAlign w:val="center"/>
-          </w:tcPr>
-          <w:p>
-            <w:pPr>
-              <w:jc w:val="center"/>
-              <w:cnfStyle w:val="000000000000" w:firstRow="0" w:lastRow="0" w:firstColumn="0" w:lastColumn="0" w:oddVBand="0" w:evenVBand="0" w:oddHBand="0" w:evenHBand="0" w:firstRowFirstColumn="0" w:firstRowLastColumn="0" w:lastRowFirstColumn="0" w:lastRowLastColumn="0"/>
-              <w:rPr>
-                <w:sz w:val="24"/>
-                <w:szCs w:val="24"/>
-              </w:rPr>
-            </w:pPr>
-            <w:r>
-              <w:rPr>
-                <w:sz w:val="24"/>
-                <w:szCs w:val="24"/>
-              </w:rPr>
-              <w:t xml:space="preserve">Função exponencial, retorna </w:t>
+            <w:proofErr w:type="spellEnd"/>
+            <w:proofErr w:type="gramEnd"/>
+          </w:p>
+        </w:tc>
+        <w:tc>
+          <w:tcPr>
+            <w:tcW w:w="4247" w:type="dxa"/>
+            <w:vAlign w:val="center"/>
+          </w:tcPr>
+          <w:p>
+            <w:pPr>
+              <w:jc w:val="center"/>
+              <w:cnfStyle w:val="000000000000"/>
+              <w:rPr>
+                <w:sz w:val="24"/>
+                <w:szCs w:val="24"/>
+              </w:rPr>
+            </w:pPr>
+            <w:r>
+              <w:rPr>
+                <w:sz w:val="24"/>
+                <w:szCs w:val="24"/>
+              </w:rPr>
+              <w:t>Função exponencial</w:t>
+            </w:r>
+            <w:proofErr w:type="gramStart"/>
+            <w:r>
+              <w:rPr>
+                <w:sz w:val="24"/>
+                <w:szCs w:val="24"/>
+              </w:rPr>
+              <w:t>,</w:t>
+            </w:r>
+            <w:proofErr w:type="gramEnd"/>
+            <w:r>
+              <w:rPr>
+                <w:sz w:val="24"/>
+                <w:szCs w:val="24"/>
+              </w:rPr>
+              <w:t xml:space="preserve"> retorna </w:t>
             </w:r>
             <m:oMath>
               <m:sSup>
@@ -997,11 +1231,11 @@
       </w:tr>
       <w:tr>
         <w:trPr>
-          <w:cnfStyle w:val="000000100000" w:firstRow="0" w:lastRow="0" w:firstColumn="0" w:lastColumn="0" w:oddVBand="0" w:evenVBand="0" w:oddHBand="1" w:evenHBand="0" w:firstRowFirstColumn="0" w:firstRowLastColumn="0" w:lastRowFirstColumn="0" w:lastRowLastColumn="0"/>
+          <w:cnfStyle w:val="000000100000"/>
         </w:trPr>
         <w:tc>
           <w:tcPr>
-            <w:cnfStyle w:val="001000000000" w:firstRow="0" w:lastRow="0" w:firstColumn="1" w:lastColumn="0" w:oddVBand="0" w:evenVBand="0" w:oddHBand="0" w:evenHBand="0" w:firstRowFirstColumn="0" w:firstRowLastColumn="0" w:lastRowFirstColumn="0" w:lastRowLastColumn="0"/>
+            <w:cnfStyle w:val="001000000000"/>
             <w:tcW w:w="4247" w:type="dxa"/>
             <w:shd w:val="clear" w:color="auto" w:fill="5B9BD5" w:themeFill="accent1"/>
             <w:vAlign w:val="center"/>
@@ -1025,7 +1259,7 @@
           <w:p>
             <w:pPr>
               <w:jc w:val="center"/>
-              <w:cnfStyle w:val="000000100000" w:firstRow="0" w:lastRow="0" w:firstColumn="0" w:lastColumn="0" w:oddVBand="0" w:evenVBand="0" w:oddHBand="1" w:evenHBand="0" w:firstRowFirstColumn="0" w:firstRowLastColumn="0" w:lastRowFirstColumn="0" w:lastRowLastColumn="0"/>
+              <w:cnfStyle w:val="000000100000"/>
               <w:rPr>
                 <w:sz w:val="24"/>
                 <w:szCs w:val="24"/>
@@ -1037,18 +1271,20 @@
       <w:tr>
         <w:tc>
           <w:tcPr>
-            <w:cnfStyle w:val="001000000000" w:firstRow="0" w:lastRow="0" w:firstColumn="1" w:lastColumn="0" w:oddVBand="0" w:evenVBand="0" w:oddHBand="0" w:evenHBand="0" w:firstRowFirstColumn="0" w:firstRowLastColumn="0" w:lastRowFirstColumn="0" w:lastRowLastColumn="0"/>
-            <w:tcW w:w="4247" w:type="dxa"/>
-            <w:vAlign w:val="center"/>
-          </w:tcPr>
-          <w:p>
-            <w:pPr>
-              <w:jc w:val="center"/>
-              <w:rPr>
-                <w:sz w:val="24"/>
-                <w:szCs w:val="24"/>
-              </w:rPr>
-            </w:pPr>
+            <w:cnfStyle w:val="001000000000"/>
+            <w:tcW w:w="4247" w:type="dxa"/>
+            <w:vAlign w:val="center"/>
+          </w:tcPr>
+          <w:p>
+            <w:pPr>
+              <w:jc w:val="center"/>
+              <w:rPr>
+                <w:sz w:val="24"/>
+                <w:szCs w:val="24"/>
+              </w:rPr>
+            </w:pPr>
+            <w:proofErr w:type="spellStart"/>
+            <w:proofErr w:type="gramStart"/>
             <w:r>
               <w:rPr>
                 <w:sz w:val="24"/>
@@ -1056,17 +1292,19 @@
               </w:rPr>
               <w:t>random</w:t>
             </w:r>
-          </w:p>
-        </w:tc>
-        <w:tc>
-          <w:tcPr>
-            <w:tcW w:w="4247" w:type="dxa"/>
-            <w:vAlign w:val="center"/>
-          </w:tcPr>
-          <w:p>
-            <w:pPr>
-              <w:jc w:val="center"/>
-              <w:cnfStyle w:val="000000000000" w:firstRow="0" w:lastRow="0" w:firstColumn="0" w:lastColumn="0" w:oddVBand="0" w:evenVBand="0" w:oddHBand="0" w:evenHBand="0" w:firstRowFirstColumn="0" w:firstRowLastColumn="0" w:lastRowFirstColumn="0" w:lastRowLastColumn="0"/>
+            <w:proofErr w:type="spellEnd"/>
+            <w:proofErr w:type="gramEnd"/>
+          </w:p>
+        </w:tc>
+        <w:tc>
+          <w:tcPr>
+            <w:tcW w:w="4247" w:type="dxa"/>
+            <w:vAlign w:val="center"/>
+          </w:tcPr>
+          <w:p>
+            <w:pPr>
+              <w:jc w:val="center"/>
+              <w:cnfStyle w:val="000000000000"/>
               <w:rPr>
                 <w:sz w:val="24"/>
                 <w:szCs w:val="24"/>
@@ -1084,22 +1322,24 @@
       </w:tr>
       <w:tr>
         <w:trPr>
-          <w:cnfStyle w:val="000000100000" w:firstRow="0" w:lastRow="0" w:firstColumn="0" w:lastColumn="0" w:oddVBand="0" w:evenVBand="0" w:oddHBand="1" w:evenHBand="0" w:firstRowFirstColumn="0" w:firstRowLastColumn="0" w:lastRowFirstColumn="0" w:lastRowLastColumn="0"/>
+          <w:cnfStyle w:val="000000100000"/>
         </w:trPr>
         <w:tc>
           <w:tcPr>
-            <w:cnfStyle w:val="001000000000" w:firstRow="0" w:lastRow="0" w:firstColumn="1" w:lastColumn="0" w:oddVBand="0" w:evenVBand="0" w:oddHBand="0" w:evenHBand="0" w:firstRowFirstColumn="0" w:firstRowLastColumn="0" w:lastRowFirstColumn="0" w:lastRowLastColumn="0"/>
-            <w:tcW w:w="4247" w:type="dxa"/>
-            <w:vAlign w:val="center"/>
-          </w:tcPr>
-          <w:p>
-            <w:pPr>
-              <w:jc w:val="center"/>
-              <w:rPr>
-                <w:sz w:val="24"/>
-                <w:szCs w:val="24"/>
-              </w:rPr>
-            </w:pPr>
+            <w:cnfStyle w:val="001000000000"/>
+            <w:tcW w:w="4247" w:type="dxa"/>
+            <w:vAlign w:val="center"/>
+          </w:tcPr>
+          <w:p>
+            <w:pPr>
+              <w:jc w:val="center"/>
+              <w:rPr>
+                <w:sz w:val="24"/>
+                <w:szCs w:val="24"/>
+              </w:rPr>
+            </w:pPr>
+            <w:proofErr w:type="spellStart"/>
+            <w:proofErr w:type="gramStart"/>
             <w:r>
               <w:rPr>
                 <w:sz w:val="24"/>
@@ -1107,28 +1347,39 @@
               </w:rPr>
               <w:t>fac</w:t>
             </w:r>
-          </w:p>
-        </w:tc>
-        <w:tc>
-          <w:tcPr>
-            <w:tcW w:w="4247" w:type="dxa"/>
-            <w:vAlign w:val="center"/>
-          </w:tcPr>
-          <w:p>
-            <w:pPr>
-              <w:jc w:val="center"/>
-              <w:cnfStyle w:val="000000100000" w:firstRow="0" w:lastRow="0" w:firstColumn="0" w:lastColumn="0" w:oddVBand="0" w:evenVBand="0" w:oddHBand="1" w:evenHBand="0" w:firstRowFirstColumn="0" w:firstRowLastColumn="0" w:lastRowFirstColumn="0" w:lastRowLastColumn="0"/>
-              <w:rPr>
-                <w:sz w:val="24"/>
-                <w:szCs w:val="24"/>
-              </w:rPr>
-            </w:pPr>
-            <w:r>
-              <w:rPr>
-                <w:sz w:val="24"/>
-                <w:szCs w:val="24"/>
-              </w:rPr>
-              <w:t>Factorial de um número</w:t>
+            <w:proofErr w:type="spellEnd"/>
+            <w:proofErr w:type="gramEnd"/>
+          </w:p>
+        </w:tc>
+        <w:tc>
+          <w:tcPr>
+            <w:tcW w:w="4247" w:type="dxa"/>
+            <w:vAlign w:val="center"/>
+          </w:tcPr>
+          <w:p>
+            <w:pPr>
+              <w:jc w:val="center"/>
+              <w:cnfStyle w:val="000000100000"/>
+              <w:rPr>
+                <w:sz w:val="24"/>
+                <w:szCs w:val="24"/>
+              </w:rPr>
+            </w:pPr>
+            <w:proofErr w:type="spellStart"/>
+            <w:r>
+              <w:rPr>
+                <w:sz w:val="24"/>
+                <w:szCs w:val="24"/>
+              </w:rPr>
+              <w:t>Factorial</w:t>
+            </w:r>
+            <w:proofErr w:type="spellEnd"/>
+            <w:r>
+              <w:rPr>
+                <w:sz w:val="24"/>
+                <w:szCs w:val="24"/>
+              </w:rPr>
+              <w:t xml:space="preserve"> de um número</w:t>
             </w:r>
           </w:p>
         </w:tc>
@@ -1136,18 +1387,19 @@
       <w:tr>
         <w:tc>
           <w:tcPr>
-            <w:cnfStyle w:val="001000000000" w:firstRow="0" w:lastRow="0" w:firstColumn="1" w:lastColumn="0" w:oddVBand="0" w:evenVBand="0" w:oddHBand="0" w:evenHBand="0" w:firstRowFirstColumn="0" w:firstRowLastColumn="0" w:lastRowFirstColumn="0" w:lastRowLastColumn="0"/>
-            <w:tcW w:w="4247" w:type="dxa"/>
-            <w:vAlign w:val="center"/>
-          </w:tcPr>
-          <w:p>
-            <w:pPr>
-              <w:jc w:val="center"/>
-              <w:rPr>
-                <w:sz w:val="24"/>
-                <w:szCs w:val="24"/>
-              </w:rPr>
-            </w:pPr>
+            <w:cnfStyle w:val="001000000000"/>
+            <w:tcW w:w="4247" w:type="dxa"/>
+            <w:vAlign w:val="center"/>
+          </w:tcPr>
+          <w:p>
+            <w:pPr>
+              <w:jc w:val="center"/>
+              <w:rPr>
+                <w:sz w:val="24"/>
+                <w:szCs w:val="24"/>
+              </w:rPr>
+            </w:pPr>
+            <w:proofErr w:type="gramStart"/>
             <w:r>
               <w:rPr>
                 <w:sz w:val="24"/>
@@ -1155,17 +1407,18 @@
               </w:rPr>
               <w:t>min</w:t>
             </w:r>
-          </w:p>
-        </w:tc>
-        <w:tc>
-          <w:tcPr>
-            <w:tcW w:w="4247" w:type="dxa"/>
-            <w:vAlign w:val="center"/>
-          </w:tcPr>
-          <w:p>
-            <w:pPr>
-              <w:jc w:val="center"/>
-              <w:cnfStyle w:val="000000000000" w:firstRow="0" w:lastRow="0" w:firstColumn="0" w:lastColumn="0" w:oddVBand="0" w:evenVBand="0" w:oddHBand="0" w:evenHBand="0" w:firstRowFirstColumn="0" w:firstRowLastColumn="0" w:lastRowFirstColumn="0" w:lastRowLastColumn="0"/>
+            <w:proofErr w:type="gramEnd"/>
+          </w:p>
+        </w:tc>
+        <w:tc>
+          <w:tcPr>
+            <w:tcW w:w="4247" w:type="dxa"/>
+            <w:vAlign w:val="center"/>
+          </w:tcPr>
+          <w:p>
+            <w:pPr>
+              <w:jc w:val="center"/>
+              <w:cnfStyle w:val="000000000000"/>
               <w:rPr>
                 <w:sz w:val="24"/>
                 <w:szCs w:val="24"/>
@@ -1183,22 +1436,24 @@
       </w:tr>
       <w:tr>
         <w:trPr>
-          <w:cnfStyle w:val="000000100000" w:firstRow="0" w:lastRow="0" w:firstColumn="0" w:lastColumn="0" w:oddVBand="0" w:evenVBand="0" w:oddHBand="1" w:evenHBand="0" w:firstRowFirstColumn="0" w:firstRowLastColumn="0" w:lastRowFirstColumn="0" w:lastRowLastColumn="0"/>
+          <w:cnfStyle w:val="000000100000"/>
         </w:trPr>
         <w:tc>
           <w:tcPr>
-            <w:cnfStyle w:val="001000000000" w:firstRow="0" w:lastRow="0" w:firstColumn="1" w:lastColumn="0" w:oddVBand="0" w:evenVBand="0" w:oddHBand="0" w:evenHBand="0" w:firstRowFirstColumn="0" w:firstRowLastColumn="0" w:lastRowFirstColumn="0" w:lastRowLastColumn="0"/>
-            <w:tcW w:w="4247" w:type="dxa"/>
-            <w:vAlign w:val="center"/>
-          </w:tcPr>
-          <w:p>
-            <w:pPr>
-              <w:jc w:val="center"/>
-              <w:rPr>
-                <w:sz w:val="24"/>
-                <w:szCs w:val="24"/>
-              </w:rPr>
-            </w:pPr>
+            <w:cnfStyle w:val="001000000000"/>
+            <w:tcW w:w="4247" w:type="dxa"/>
+            <w:vAlign w:val="center"/>
+          </w:tcPr>
+          <w:p>
+            <w:pPr>
+              <w:jc w:val="center"/>
+              <w:rPr>
+                <w:sz w:val="24"/>
+                <w:szCs w:val="24"/>
+              </w:rPr>
+            </w:pPr>
+            <w:proofErr w:type="spellStart"/>
+            <w:proofErr w:type="gramStart"/>
             <w:r>
               <w:rPr>
                 <w:sz w:val="24"/>
@@ -1206,17 +1461,19 @@
               </w:rPr>
               <w:t>max</w:t>
             </w:r>
-          </w:p>
-        </w:tc>
-        <w:tc>
-          <w:tcPr>
-            <w:tcW w:w="4247" w:type="dxa"/>
-            <w:vAlign w:val="center"/>
-          </w:tcPr>
-          <w:p>
-            <w:pPr>
-              <w:jc w:val="center"/>
-              <w:cnfStyle w:val="000000100000" w:firstRow="0" w:lastRow="0" w:firstColumn="0" w:lastColumn="0" w:oddVBand="0" w:evenVBand="0" w:oddHBand="1" w:evenHBand="0" w:firstRowFirstColumn="0" w:firstRowLastColumn="0" w:lastRowFirstColumn="0" w:lastRowLastColumn="0"/>
+            <w:proofErr w:type="spellEnd"/>
+            <w:proofErr w:type="gramEnd"/>
+          </w:p>
+        </w:tc>
+        <w:tc>
+          <w:tcPr>
+            <w:tcW w:w="4247" w:type="dxa"/>
+            <w:vAlign w:val="center"/>
+          </w:tcPr>
+          <w:p>
+            <w:pPr>
+              <w:jc w:val="center"/>
+              <w:cnfStyle w:val="000000100000"/>
               <w:rPr>
                 <w:sz w:val="24"/>
                 <w:szCs w:val="24"/>
@@ -1235,18 +1492,20 @@
       <w:tr>
         <w:tc>
           <w:tcPr>
-            <w:cnfStyle w:val="001000000000" w:firstRow="0" w:lastRow="0" w:firstColumn="1" w:lastColumn="0" w:oddVBand="0" w:evenVBand="0" w:oddHBand="0" w:evenHBand="0" w:firstRowFirstColumn="0" w:firstRowLastColumn="0" w:lastRowFirstColumn="0" w:lastRowLastColumn="0"/>
-            <w:tcW w:w="4247" w:type="dxa"/>
-            <w:vAlign w:val="center"/>
-          </w:tcPr>
-          <w:p>
-            <w:pPr>
-              <w:jc w:val="center"/>
-              <w:rPr>
-                <w:sz w:val="24"/>
-                <w:szCs w:val="24"/>
-              </w:rPr>
-            </w:pPr>
+            <w:cnfStyle w:val="001000000000"/>
+            <w:tcW w:w="4247" w:type="dxa"/>
+            <w:vAlign w:val="center"/>
+          </w:tcPr>
+          <w:p>
+            <w:pPr>
+              <w:jc w:val="center"/>
+              <w:rPr>
+                <w:sz w:val="24"/>
+                <w:szCs w:val="24"/>
+              </w:rPr>
+            </w:pPr>
+            <w:proofErr w:type="spellStart"/>
+            <w:proofErr w:type="gramStart"/>
             <w:r>
               <w:rPr>
                 <w:sz w:val="24"/>
@@ -1254,17 +1513,19 @@
               </w:rPr>
               <w:t>pyt</w:t>
             </w:r>
-          </w:p>
-        </w:tc>
-        <w:tc>
-          <w:tcPr>
-            <w:tcW w:w="4247" w:type="dxa"/>
-            <w:vAlign w:val="center"/>
-          </w:tcPr>
-          <w:p>
-            <w:pPr>
-              <w:jc w:val="center"/>
-              <w:cnfStyle w:val="000000000000" w:firstRow="0" w:lastRow="0" w:firstColumn="0" w:lastColumn="0" w:oddVBand="0" w:evenVBand="0" w:oddHBand="0" w:evenHBand="0" w:firstRowFirstColumn="0" w:firstRowLastColumn="0" w:lastRowFirstColumn="0" w:lastRowLastColumn="0"/>
+            <w:proofErr w:type="spellEnd"/>
+            <w:proofErr w:type="gramEnd"/>
+          </w:p>
+        </w:tc>
+        <w:tc>
+          <w:tcPr>
+            <w:tcW w:w="4247" w:type="dxa"/>
+            <w:vAlign w:val="center"/>
+          </w:tcPr>
+          <w:p>
+            <w:pPr>
+              <w:jc w:val="center"/>
+              <w:cnfStyle w:val="000000000000"/>
               <w:rPr>
                 <w:sz w:val="24"/>
                 <w:szCs w:val="24"/>
@@ -1288,7 +1549,7 @@
           <w:p>
             <w:pPr>
               <w:jc w:val="center"/>
-              <w:cnfStyle w:val="000000000000" w:firstRow="0" w:lastRow="0" w:firstColumn="0" w:lastColumn="0" w:oddVBand="0" w:evenVBand="0" w:oddHBand="0" w:evenHBand="0" w:firstRowFirstColumn="0" w:firstRowLastColumn="0" w:lastRowFirstColumn="0" w:lastRowLastColumn="0"/>
+              <w:cnfStyle w:val="000000000000"/>
               <w:rPr>
                 <w:sz w:val="24"/>
                 <w:szCs w:val="24"/>
@@ -1424,7 +1685,7 @@
               </m:r>
               <m:rad>
                 <m:radPr>
-                  <m:degHide m:val="1"/>
+                  <m:degHide m:val="on"/>
                   <m:ctrlPr>
                     <w:rPr>
                       <w:rFonts w:ascii="Cambria Math" w:hAnsi="Cambria Math"/>
@@ -1524,22 +1785,24 @@
       </w:tr>
       <w:tr>
         <w:trPr>
-          <w:cnfStyle w:val="000000100000" w:firstRow="0" w:lastRow="0" w:firstColumn="0" w:lastColumn="0" w:oddVBand="0" w:evenVBand="0" w:oddHBand="1" w:evenHBand="0" w:firstRowFirstColumn="0" w:firstRowLastColumn="0" w:lastRowFirstColumn="0" w:lastRowLastColumn="0"/>
+          <w:cnfStyle w:val="000000100000"/>
         </w:trPr>
         <w:tc>
           <w:tcPr>
-            <w:cnfStyle w:val="001000000000" w:firstRow="0" w:lastRow="0" w:firstColumn="1" w:lastColumn="0" w:oddVBand="0" w:evenVBand="0" w:oddHBand="0" w:evenHBand="0" w:firstRowFirstColumn="0" w:firstRowLastColumn="0" w:lastRowFirstColumn="0" w:lastRowLastColumn="0"/>
-            <w:tcW w:w="4247" w:type="dxa"/>
-            <w:vAlign w:val="center"/>
-          </w:tcPr>
-          <w:p>
-            <w:pPr>
-              <w:jc w:val="center"/>
-              <w:rPr>
-                <w:sz w:val="24"/>
-                <w:szCs w:val="24"/>
-              </w:rPr>
-            </w:pPr>
+            <w:cnfStyle w:val="001000000000"/>
+            <w:tcW w:w="4247" w:type="dxa"/>
+            <w:vAlign w:val="center"/>
+          </w:tcPr>
+          <w:p>
+            <w:pPr>
+              <w:jc w:val="center"/>
+              <w:rPr>
+                <w:sz w:val="24"/>
+                <w:szCs w:val="24"/>
+              </w:rPr>
+            </w:pPr>
+            <w:proofErr w:type="spellStart"/>
+            <w:proofErr w:type="gramStart"/>
             <w:r>
               <w:rPr>
                 <w:sz w:val="24"/>
@@ -1547,17 +1810,19 @@
               </w:rPr>
               <w:t>pow</w:t>
             </w:r>
-          </w:p>
-        </w:tc>
-        <w:tc>
-          <w:tcPr>
-            <w:tcW w:w="4247" w:type="dxa"/>
-            <w:vAlign w:val="center"/>
-          </w:tcPr>
-          <w:p>
-            <w:pPr>
-              <w:jc w:val="center"/>
-              <w:cnfStyle w:val="000000100000" w:firstRow="0" w:lastRow="0" w:firstColumn="0" w:lastColumn="0" w:oddVBand="0" w:evenVBand="0" w:oddHBand="1" w:evenHBand="0" w:firstRowFirstColumn="0" w:firstRowLastColumn="0" w:lastRowFirstColumn="0" w:lastRowLastColumn="0"/>
+            <w:proofErr w:type="spellEnd"/>
+            <w:proofErr w:type="gramEnd"/>
+          </w:p>
+        </w:tc>
+        <w:tc>
+          <w:tcPr>
+            <w:tcW w:w="4247" w:type="dxa"/>
+            <w:vAlign w:val="center"/>
+          </w:tcPr>
+          <w:p>
+            <w:pPr>
+              <w:jc w:val="center"/>
+              <w:cnfStyle w:val="000000100000"/>
               <w:rPr>
                 <w:sz w:val="24"/>
                 <w:szCs w:val="24"/>
@@ -1576,18 +1841,19 @@
       <w:tr>
         <w:tc>
           <w:tcPr>
-            <w:cnfStyle w:val="001000000000" w:firstRow="0" w:lastRow="0" w:firstColumn="1" w:lastColumn="0" w:oddVBand="0" w:evenVBand="0" w:oddHBand="0" w:evenHBand="0" w:firstRowFirstColumn="0" w:firstRowLastColumn="0" w:lastRowFirstColumn="0" w:lastRowLastColumn="0"/>
-            <w:tcW w:w="4247" w:type="dxa"/>
-            <w:vAlign w:val="center"/>
-          </w:tcPr>
-          <w:p>
-            <w:pPr>
-              <w:jc w:val="center"/>
-              <w:rPr>
-                <w:sz w:val="24"/>
-                <w:szCs w:val="24"/>
-              </w:rPr>
-            </w:pPr>
+            <w:cnfStyle w:val="001000000000"/>
+            <w:tcW w:w="4247" w:type="dxa"/>
+            <w:vAlign w:val="center"/>
+          </w:tcPr>
+          <w:p>
+            <w:pPr>
+              <w:jc w:val="center"/>
+              <w:rPr>
+                <w:sz w:val="24"/>
+                <w:szCs w:val="24"/>
+              </w:rPr>
+            </w:pPr>
+            <w:proofErr w:type="gramStart"/>
             <w:r>
               <w:rPr>
                 <w:sz w:val="24"/>
@@ -1595,28 +1861,61 @@
               </w:rPr>
               <w:t>atan2</w:t>
             </w:r>
-          </w:p>
-        </w:tc>
-        <w:tc>
-          <w:tcPr>
-            <w:tcW w:w="4247" w:type="dxa"/>
-            <w:vAlign w:val="center"/>
-          </w:tcPr>
-          <w:p>
-            <w:pPr>
-              <w:jc w:val="center"/>
-              <w:cnfStyle w:val="000000000000" w:firstRow="0" w:lastRow="0" w:firstColumn="0" w:lastColumn="0" w:oddVBand="0" w:evenVBand="0" w:oddHBand="0" w:evenHBand="0" w:firstRowFirstColumn="0" w:firstRowLastColumn="0" w:lastRowFirstColumn="0" w:lastRowLastColumn="0"/>
-              <w:rPr>
-                <w:sz w:val="24"/>
-                <w:szCs w:val="24"/>
-              </w:rPr>
-            </w:pPr>
-            <w:r>
-              <w:rPr>
-                <w:sz w:val="24"/>
-                <w:szCs w:val="24"/>
-              </w:rPr>
-              <w:t>Função arco tangente de x/y (ex: atan2(1,1)</w:t>
+            <w:proofErr w:type="gramEnd"/>
+          </w:p>
+        </w:tc>
+        <w:tc>
+          <w:tcPr>
+            <w:tcW w:w="4247" w:type="dxa"/>
+            <w:vAlign w:val="center"/>
+          </w:tcPr>
+          <w:p>
+            <w:pPr>
+              <w:jc w:val="center"/>
+              <w:cnfStyle w:val="000000000000"/>
+              <w:rPr>
+                <w:sz w:val="24"/>
+                <w:szCs w:val="24"/>
+              </w:rPr>
+            </w:pPr>
+            <w:r>
+              <w:rPr>
+                <w:sz w:val="24"/>
+                <w:szCs w:val="24"/>
+              </w:rPr>
+              <w:t>Função arco tangente de x/y (</w:t>
+            </w:r>
+            <w:proofErr w:type="spellStart"/>
+            <w:r>
+              <w:rPr>
+                <w:sz w:val="24"/>
+                <w:szCs w:val="24"/>
+              </w:rPr>
+              <w:t>ex</w:t>
+            </w:r>
+            <w:proofErr w:type="spellEnd"/>
+            <w:r>
+              <w:rPr>
+                <w:sz w:val="24"/>
+                <w:szCs w:val="24"/>
+              </w:rPr>
+              <w:t xml:space="preserve">: </w:t>
+            </w:r>
+            <w:proofErr w:type="gramStart"/>
+            <w:r>
+              <w:rPr>
+                <w:sz w:val="24"/>
+                <w:szCs w:val="24"/>
+              </w:rPr>
+              <w:t>atan2(1</w:t>
+            </w:r>
+            <w:proofErr w:type="gramEnd"/>
+            <w:r>
+              <w:rPr>
+                <w:sz w:val="24"/>
+                <w:szCs w:val="24"/>
+              </w:rPr>
+              <w:t>,1)</w:t>
             </w:r>
           </w:p>
         </w:tc>
@@ -1645,20 +1944,55 @@
         </w:rPr>
         <w:t>*</w:t>
       </w:r>
+      <w:proofErr w:type="spellStart"/>
       <w:r>
         <w:rPr>
           <w:b/>
           <w:sz w:val="24"/>
           <w:szCs w:val="24"/>
         </w:rPr>
-        <w:t xml:space="preserve">Custom function(log) – </w:t>
+        <w:t>Custom</w:t>
+      </w:r>
+      <w:proofErr w:type="spellEnd"/>
+      <w:r>
+        <w:rPr>
+          <w:b/>
+          <w:sz w:val="24"/>
+          <w:szCs w:val="24"/>
+        </w:rPr>
+        <w:t xml:space="preserve"> </w:t>
+      </w:r>
+      <w:proofErr w:type="spellStart"/>
+      <w:r>
+        <w:rPr>
+          <w:b/>
+          <w:sz w:val="24"/>
+          <w:szCs w:val="24"/>
+        </w:rPr>
+        <w:t>function</w:t>
+      </w:r>
+      <w:proofErr w:type="spellEnd"/>
+      <w:r>
+        <w:rPr>
+          <w:b/>
+          <w:sz w:val="24"/>
+          <w:szCs w:val="24"/>
+        </w:rPr>
+        <w:t xml:space="preserve">(log) – </w:t>
       </w:r>
       <w:r>
         <w:rPr>
           <w:sz w:val="24"/>
           <w:szCs w:val="24"/>
         </w:rPr>
-        <w:t>recebe 2 parametros</w:t>
+        <w:t xml:space="preserve">recebe 2 </w:t>
+      </w:r>
+      <w:r>
+        <w:rPr>
+          <w:sz w:val="24"/>
+          <w:szCs w:val="24"/>
+        </w:rPr>
+        <w:t>parâmetros</w:t>
       </w:r>
       <w:r>
         <w:rPr>
@@ -1672,8 +2006,25 @@
           <w:sz w:val="24"/>
           <w:szCs w:val="24"/>
         </w:rPr>
-        <w:t xml:space="preserve"> a base e o valor, caso a base não seja definida é utilizada a base 10 por defeito(ex: log(</w:t>
+        <w:t xml:space="preserve"> a base e o valor, caso a base não seja definida é utilizada a base 10 por defeito(</w:t>
       </w:r>
+      <w:proofErr w:type="spellStart"/>
+      <w:r>
+        <w:rPr>
+          <w:sz w:val="24"/>
+          <w:szCs w:val="24"/>
+        </w:rPr>
+        <w:t>ex</w:t>
+      </w:r>
+      <w:proofErr w:type="spellEnd"/>
+      <w:r>
+        <w:rPr>
+          <w:sz w:val="24"/>
+          <w:szCs w:val="24"/>
+        </w:rPr>
+        <w:t>: log(</w:t>
+      </w:r>
+      <w:proofErr w:type="spellStart"/>
       <w:r>
         <w:rPr>
           <w:b/>
@@ -1697,6 +2048,7 @@
         </w:rPr>
         <w:t>base</w:t>
       </w:r>
+      <w:proofErr w:type="spellEnd"/>
       <w:r>
         <w:rPr>
           <w:sz w:val="24"/>
@@ -1711,6 +2063,7 @@
         </w:rPr>
         <w:t xml:space="preserve"> ou log(</w:t>
       </w:r>
+      <w:proofErr w:type="spellStart"/>
       <w:r>
         <w:rPr>
           <w:b/>
@@ -1719,6 +2072,7 @@
         </w:rPr>
         <w:t>value</w:t>
       </w:r>
+      <w:proofErr w:type="spellEnd"/>
       <w:r>
         <w:rPr>
           <w:sz w:val="24"/>
@@ -1778,9 +2132,9 @@
     </w:p>
     <w:tbl>
       <w:tblPr>
-        <w:tblStyle w:val="GridTable4-Accent1"/>
+        <w:tblStyle w:val="GridTable4Accent1"/>
         <w:tblW w:w="0" w:type="auto"/>
-        <w:tblLook w:val="04A0" w:firstRow="1" w:lastRow="0" w:firstColumn="1" w:lastColumn="0" w:noHBand="0" w:noVBand="1"/>
+        <w:tblLook w:val="04A0"/>
       </w:tblPr>
       <w:tblGrid>
         <w:gridCol w:w="4247"/>
@@ -1788,11 +2142,11 @@
       </w:tblGrid>
       <w:tr>
         <w:trPr>
-          <w:cnfStyle w:val="100000000000" w:firstRow="1" w:lastRow="0" w:firstColumn="0" w:lastColumn="0" w:oddVBand="0" w:evenVBand="0" w:oddHBand="0" w:evenHBand="0" w:firstRowFirstColumn="0" w:firstRowLastColumn="0" w:lastRowFirstColumn="0" w:lastRowLastColumn="0"/>
+          <w:cnfStyle w:val="100000000000"/>
         </w:trPr>
         <w:tc>
           <w:tcPr>
-            <w:cnfStyle w:val="001000000000" w:firstRow="0" w:lastRow="0" w:firstColumn="1" w:lastColumn="0" w:oddVBand="0" w:evenVBand="0" w:oddHBand="0" w:evenHBand="0" w:firstRowFirstColumn="0" w:firstRowLastColumn="0" w:lastRowFirstColumn="0" w:lastRowLastColumn="0"/>
+            <w:cnfStyle w:val="001000000000"/>
             <w:tcW w:w="8494" w:type="dxa"/>
             <w:gridSpan w:val="2"/>
             <w:vAlign w:val="center"/>
@@ -1817,11 +2171,11 @@
       </w:tr>
       <w:tr>
         <w:trPr>
-          <w:cnfStyle w:val="000000100000" w:firstRow="0" w:lastRow="0" w:firstColumn="0" w:lastColumn="0" w:oddVBand="0" w:evenVBand="0" w:oddHBand="1" w:evenHBand="0" w:firstRowFirstColumn="0" w:firstRowLastColumn="0" w:lastRowFirstColumn="0" w:lastRowLastColumn="0"/>
+          <w:cnfStyle w:val="000000100000"/>
         </w:trPr>
         <w:tc>
           <w:tcPr>
-            <w:cnfStyle w:val="001000000000" w:firstRow="0" w:lastRow="0" w:firstColumn="1" w:lastColumn="0" w:oddVBand="0" w:evenVBand="0" w:oddHBand="0" w:evenHBand="0" w:firstRowFirstColumn="0" w:firstRowLastColumn="0" w:lastRowFirstColumn="0" w:lastRowLastColumn="0"/>
+            <w:cnfStyle w:val="001000000000"/>
             <w:tcW w:w="4247" w:type="dxa"/>
             <w:shd w:val="clear" w:color="auto" w:fill="5B9BD5" w:themeFill="accent1"/>
             <w:vAlign w:val="center"/>
@@ -1839,8 +2193,17 @@
                 <w:sz w:val="24"/>
                 <w:szCs w:val="24"/>
               </w:rPr>
-              <w:t>Nome do operador no parser</w:t>
-            </w:r>
+              <w:t xml:space="preserve">Nome do operador no </w:t>
+            </w:r>
+            <w:proofErr w:type="spellStart"/>
+            <w:r>
+              <w:rPr>
+                <w:sz w:val="24"/>
+                <w:szCs w:val="24"/>
+              </w:rPr>
+              <w:t>parser</w:t>
+            </w:r>
+            <w:proofErr w:type="spellEnd"/>
           </w:p>
         </w:tc>
         <w:tc>
@@ -1852,7 +2215,7 @@
           <w:p>
             <w:pPr>
               <w:jc w:val="center"/>
-              <w:cnfStyle w:val="000000100000" w:firstRow="0" w:lastRow="0" w:firstColumn="0" w:lastColumn="0" w:oddVBand="0" w:evenVBand="0" w:oddHBand="1" w:evenHBand="0" w:firstRowFirstColumn="0" w:firstRowLastColumn="0" w:lastRowFirstColumn="0" w:lastRowLastColumn="0"/>
+              <w:cnfStyle w:val="000000100000"/>
               <w:rPr>
                 <w:sz w:val="24"/>
                 <w:szCs w:val="24"/>
@@ -1871,7 +2234,7 @@
       <w:tr>
         <w:tc>
           <w:tcPr>
-            <w:cnfStyle w:val="001000000000" w:firstRow="0" w:lastRow="0" w:firstColumn="1" w:lastColumn="0" w:oddVBand="0" w:evenVBand="0" w:oddHBand="0" w:evenHBand="0" w:firstRowFirstColumn="0" w:firstRowLastColumn="0" w:lastRowFirstColumn="0" w:lastRowLastColumn="0"/>
+            <w:cnfStyle w:val="001000000000"/>
             <w:tcW w:w="4247" w:type="dxa"/>
             <w:vAlign w:val="center"/>
           </w:tcPr>
@@ -1900,7 +2263,7 @@
           <w:p>
             <w:pPr>
               <w:jc w:val="center"/>
-              <w:cnfStyle w:val="000000000000" w:firstRow="0" w:lastRow="0" w:firstColumn="0" w:lastColumn="0" w:oddVBand="0" w:evenVBand="0" w:oddHBand="0" w:evenHBand="0" w:firstRowFirstColumn="0" w:firstRowLastColumn="0" w:lastRowFirstColumn="0" w:lastRowLastColumn="0"/>
+              <w:cnfStyle w:val="000000000000"/>
               <w:rPr>
                 <w:sz w:val="24"/>
                 <w:szCs w:val="24"/>
@@ -1918,11 +2281,11 @@
       </w:tr>
       <w:tr>
         <w:trPr>
-          <w:cnfStyle w:val="000000100000" w:firstRow="0" w:lastRow="0" w:firstColumn="0" w:lastColumn="0" w:oddVBand="0" w:evenVBand="0" w:oddHBand="1" w:evenHBand="0" w:firstRowFirstColumn="0" w:firstRowLastColumn="0" w:lastRowFirstColumn="0" w:lastRowLastColumn="0"/>
+          <w:cnfStyle w:val="000000100000"/>
         </w:trPr>
         <w:tc>
           <w:tcPr>
-            <w:cnfStyle w:val="001000000000" w:firstRow="0" w:lastRow="0" w:firstColumn="1" w:lastColumn="0" w:oddVBand="0" w:evenVBand="0" w:oddHBand="0" w:evenHBand="0" w:firstRowFirstColumn="0" w:firstRowLastColumn="0" w:lastRowFirstColumn="0" w:lastRowLastColumn="0"/>
+            <w:cnfStyle w:val="001000000000"/>
             <w:tcW w:w="4247" w:type="dxa"/>
             <w:vAlign w:val="center"/>
           </w:tcPr>
@@ -1951,7 +2314,7 @@
           <w:p>
             <w:pPr>
               <w:jc w:val="center"/>
-              <w:cnfStyle w:val="000000100000" w:firstRow="0" w:lastRow="0" w:firstColumn="0" w:lastColumn="0" w:oddVBand="0" w:evenVBand="0" w:oddHBand="1" w:evenHBand="0" w:firstRowFirstColumn="0" w:firstRowLastColumn="0" w:lastRowFirstColumn="0" w:lastRowLastColumn="0"/>
+              <w:cnfStyle w:val="000000100000"/>
               <w:rPr>
                 <w:sz w:val="24"/>
                 <w:szCs w:val="24"/>
@@ -1970,7 +2333,7 @@
       <w:tr>
         <w:tc>
           <w:tcPr>
-            <w:cnfStyle w:val="001000000000" w:firstRow="0" w:lastRow="0" w:firstColumn="1" w:lastColumn="0" w:oddVBand="0" w:evenVBand="0" w:oddHBand="0" w:evenHBand="0" w:firstRowFirstColumn="0" w:firstRowLastColumn="0" w:lastRowFirstColumn="0" w:lastRowLastColumn="0"/>
+            <w:cnfStyle w:val="001000000000"/>
             <w:tcW w:w="4247" w:type="dxa"/>
             <w:vAlign w:val="center"/>
           </w:tcPr>
@@ -1999,7 +2362,7 @@
           <w:p>
             <w:pPr>
               <w:jc w:val="center"/>
-              <w:cnfStyle w:val="000000000000" w:firstRow="0" w:lastRow="0" w:firstColumn="0" w:lastColumn="0" w:oddVBand="0" w:evenVBand="0" w:oddHBand="0" w:evenHBand="0" w:firstRowFirstColumn="0" w:firstRowLastColumn="0" w:lastRowFirstColumn="0" w:lastRowLastColumn="0"/>
+              <w:cnfStyle w:val="000000000000"/>
               <w:rPr>
                 <w:sz w:val="24"/>
                 <w:szCs w:val="24"/>
@@ -2017,11 +2380,11 @@
       </w:tr>
       <w:tr>
         <w:trPr>
-          <w:cnfStyle w:val="000000100000" w:firstRow="0" w:lastRow="0" w:firstColumn="0" w:lastColumn="0" w:oddVBand="0" w:evenVBand="0" w:oddHBand="1" w:evenHBand="0" w:firstRowFirstColumn="0" w:firstRowLastColumn="0" w:lastRowFirstColumn="0" w:lastRowLastColumn="0"/>
+          <w:cnfStyle w:val="000000100000"/>
         </w:trPr>
         <w:tc>
           <w:tcPr>
-            <w:cnfStyle w:val="001000000000" w:firstRow="0" w:lastRow="0" w:firstColumn="1" w:lastColumn="0" w:oddVBand="0" w:evenVBand="0" w:oddHBand="0" w:evenHBand="0" w:firstRowFirstColumn="0" w:firstRowLastColumn="0" w:lastRowFirstColumn="0" w:lastRowLastColumn="0"/>
+            <w:cnfStyle w:val="001000000000"/>
             <w:tcW w:w="4247" w:type="dxa"/>
             <w:vAlign w:val="center"/>
           </w:tcPr>
@@ -2050,7 +2413,7 @@
           <w:p>
             <w:pPr>
               <w:jc w:val="center"/>
-              <w:cnfStyle w:val="000000100000" w:firstRow="0" w:lastRow="0" w:firstColumn="0" w:lastColumn="0" w:oddVBand="0" w:evenVBand="0" w:oddHBand="1" w:evenHBand="0" w:firstRowFirstColumn="0" w:firstRowLastColumn="0" w:lastRowFirstColumn="0" w:lastRowLastColumn="0"/>
+              <w:cnfStyle w:val="000000100000"/>
               <w:rPr>
                 <w:sz w:val="24"/>
                 <w:szCs w:val="24"/>
@@ -2069,7 +2432,7 @@
       <w:tr>
         <w:tc>
           <w:tcPr>
-            <w:cnfStyle w:val="001000000000" w:firstRow="0" w:lastRow="0" w:firstColumn="1" w:lastColumn="0" w:oddVBand="0" w:evenVBand="0" w:oddHBand="0" w:evenHBand="0" w:firstRowFirstColumn="0" w:firstRowLastColumn="0" w:lastRowFirstColumn="0" w:lastRowLastColumn="0"/>
+            <w:cnfStyle w:val="001000000000"/>
             <w:tcW w:w="4247" w:type="dxa"/>
             <w:vAlign w:val="center"/>
           </w:tcPr>
@@ -2098,7 +2461,7 @@
           <w:p>
             <w:pPr>
               <w:jc w:val="center"/>
-              <w:cnfStyle w:val="000000000000" w:firstRow="0" w:lastRow="0" w:firstColumn="0" w:lastColumn="0" w:oddVBand="0" w:evenVBand="0" w:oddHBand="0" w:evenHBand="0" w:firstRowFirstColumn="0" w:firstRowLastColumn="0" w:lastRowFirstColumn="0" w:lastRowLastColumn="0"/>
+              <w:cnfStyle w:val="000000000000"/>
               <w:rPr>
                 <w:sz w:val="24"/>
                 <w:szCs w:val="24"/>
@@ -2116,11 +2479,11 @@
       </w:tr>
       <w:tr>
         <w:trPr>
-          <w:cnfStyle w:val="000000100000" w:firstRow="0" w:lastRow="0" w:firstColumn="0" w:lastColumn="0" w:oddVBand="0" w:evenVBand="0" w:oddHBand="1" w:evenHBand="0" w:firstRowFirstColumn="0" w:firstRowLastColumn="0" w:lastRowFirstColumn="0" w:lastRowLastColumn="0"/>
+          <w:cnfStyle w:val="000000100000"/>
         </w:trPr>
         <w:tc>
           <w:tcPr>
-            <w:cnfStyle w:val="001000000000" w:firstRow="0" w:lastRow="0" w:firstColumn="1" w:lastColumn="0" w:oddVBand="0" w:evenVBand="0" w:oddHBand="0" w:evenHBand="0" w:firstRowFirstColumn="0" w:firstRowLastColumn="0" w:lastRowFirstColumn="0" w:lastRowLastColumn="0"/>
+            <w:cnfStyle w:val="001000000000"/>
             <w:tcW w:w="4247" w:type="dxa"/>
             <w:vAlign w:val="center"/>
           </w:tcPr>
@@ -2149,26 +2512,51 @@
           <w:p>
             <w:pPr>
               <w:jc w:val="center"/>
-              <w:cnfStyle w:val="000000100000" w:firstRow="0" w:lastRow="0" w:firstColumn="0" w:lastColumn="0" w:oddVBand="0" w:evenVBand="0" w:oddHBand="1" w:evenHBand="0" w:firstRowFirstColumn="0" w:firstRowLastColumn="0" w:lastRowFirstColumn="0" w:lastRowLastColumn="0"/>
-              <w:rPr>
-                <w:sz w:val="24"/>
-                <w:szCs w:val="24"/>
-              </w:rPr>
-            </w:pPr>
-            <w:r>
-              <w:rPr>
-                <w:sz w:val="24"/>
-                <w:szCs w:val="24"/>
-              </w:rPr>
-              <w:t>Potenciação, corresponde ao Math.pow</w:t>
-            </w:r>
+              <w:cnfStyle w:val="000000100000"/>
+              <w:rPr>
+                <w:sz w:val="24"/>
+                <w:szCs w:val="24"/>
+              </w:rPr>
+            </w:pPr>
+            <w:r>
+              <w:rPr>
+                <w:sz w:val="24"/>
+                <w:szCs w:val="24"/>
+              </w:rPr>
+              <w:t>Potenciação</w:t>
+            </w:r>
+            <w:proofErr w:type="gramStart"/>
+            <w:r>
+              <w:rPr>
+                <w:sz w:val="24"/>
+                <w:szCs w:val="24"/>
+              </w:rPr>
+              <w:t>,</w:t>
+            </w:r>
+            <w:proofErr w:type="gramEnd"/>
+            <w:r>
+              <w:rPr>
+                <w:sz w:val="24"/>
+                <w:szCs w:val="24"/>
+              </w:rPr>
+              <w:t xml:space="preserve"> corresponde ao </w:t>
+            </w:r>
+            <w:proofErr w:type="spellStart"/>
+            <w:r>
+              <w:rPr>
+                <w:sz w:val="24"/>
+                <w:szCs w:val="24"/>
+              </w:rPr>
+              <w:t>Math.pow</w:t>
+            </w:r>
+            <w:proofErr w:type="spellEnd"/>
           </w:p>
         </w:tc>
       </w:tr>
       <w:tr>
         <w:tc>
           <w:tcPr>
-            <w:cnfStyle w:val="001000000000" w:firstRow="0" w:lastRow="0" w:firstColumn="1" w:lastColumn="0" w:oddVBand="0" w:evenVBand="0" w:oddHBand="0" w:evenHBand="0" w:firstRowFirstColumn="0" w:firstRowLastColumn="0" w:lastRowFirstColumn="0" w:lastRowLastColumn="0"/>
+            <w:cnfStyle w:val="001000000000"/>
             <w:tcW w:w="4247" w:type="dxa"/>
             <w:vAlign w:val="center"/>
           </w:tcPr>
@@ -2197,29 +2585,38 @@
           <w:p>
             <w:pPr>
               <w:jc w:val="center"/>
-              <w:cnfStyle w:val="000000000000" w:firstRow="0" w:lastRow="0" w:firstColumn="0" w:lastColumn="0" w:oddVBand="0" w:evenVBand="0" w:oddHBand="0" w:evenHBand="0" w:firstRowFirstColumn="0" w:firstRowLastColumn="0" w:lastRowFirstColumn="0" w:lastRowLastColumn="0"/>
-              <w:rPr>
-                <w:sz w:val="24"/>
-                <w:szCs w:val="24"/>
-              </w:rPr>
-            </w:pPr>
-            <w:r>
-              <w:rPr>
-                <w:sz w:val="24"/>
-                <w:szCs w:val="24"/>
-              </w:rPr>
-              <w:t>Realiza o append</w:t>
-            </w:r>
+              <w:cnfStyle w:val="000000000000"/>
+              <w:rPr>
+                <w:sz w:val="24"/>
+                <w:szCs w:val="24"/>
+              </w:rPr>
+            </w:pPr>
+            <w:r>
+              <w:rPr>
+                <w:sz w:val="24"/>
+                <w:szCs w:val="24"/>
+              </w:rPr>
+              <w:t xml:space="preserve">Realiza o </w:t>
+            </w:r>
+            <w:proofErr w:type="spellStart"/>
+            <w:r>
+              <w:rPr>
+                <w:sz w:val="24"/>
+                <w:szCs w:val="24"/>
+              </w:rPr>
+              <w:t>append</w:t>
+            </w:r>
+            <w:proofErr w:type="spellEnd"/>
           </w:p>
         </w:tc>
       </w:tr>
       <w:tr>
         <w:trPr>
-          <w:cnfStyle w:val="000000100000" w:firstRow="0" w:lastRow="0" w:firstColumn="0" w:lastColumn="0" w:oddVBand="0" w:evenVBand="0" w:oddHBand="1" w:evenHBand="0" w:firstRowFirstColumn="0" w:firstRowLastColumn="0" w:lastRowFirstColumn="0" w:lastRowLastColumn="0"/>
+          <w:cnfStyle w:val="000000100000"/>
         </w:trPr>
         <w:tc>
           <w:tcPr>
-            <w:cnfStyle w:val="001000000000" w:firstRow="0" w:lastRow="0" w:firstColumn="1" w:lastColumn="0" w:oddVBand="0" w:evenVBand="0" w:oddHBand="0" w:evenHBand="0" w:firstRowFirstColumn="0" w:firstRowLastColumn="0" w:lastRowFirstColumn="0" w:lastRowLastColumn="0"/>
+            <w:cnfStyle w:val="001000000000"/>
             <w:tcW w:w="4247" w:type="dxa"/>
             <w:vAlign w:val="center"/>
           </w:tcPr>
@@ -2248,18 +2645,59 @@
           <w:p>
             <w:pPr>
               <w:jc w:val="center"/>
-              <w:cnfStyle w:val="000000100000" w:firstRow="0" w:lastRow="0" w:firstColumn="0" w:lastColumn="0" w:oddVBand="0" w:evenVBand="0" w:oddHBand="1" w:evenHBand="0" w:firstRowFirstColumn="0" w:firstRowLastColumn="0" w:lastRowFirstColumn="0" w:lastRowLastColumn="0"/>
-              <w:rPr>
-                <w:sz w:val="24"/>
-                <w:szCs w:val="24"/>
-              </w:rPr>
-            </w:pPr>
-            <w:r>
-              <w:rPr>
-                <w:sz w:val="24"/>
-                <w:szCs w:val="24"/>
-              </w:rPr>
-              <w:t>Concatenar Strings ex:(“Ola” || “Mundo”)</w:t>
+              <w:cnfStyle w:val="000000100000"/>
+              <w:rPr>
+                <w:sz w:val="24"/>
+                <w:szCs w:val="24"/>
+              </w:rPr>
+            </w:pPr>
+            <w:r>
+              <w:rPr>
+                <w:sz w:val="24"/>
+                <w:szCs w:val="24"/>
+              </w:rPr>
+              <w:t xml:space="preserve">Concatenar </w:t>
+            </w:r>
+            <w:proofErr w:type="spellStart"/>
+            <w:r>
+              <w:rPr>
+                <w:sz w:val="24"/>
+                <w:szCs w:val="24"/>
+              </w:rPr>
+              <w:t>Strings</w:t>
+            </w:r>
+            <w:proofErr w:type="spellEnd"/>
+            <w:r>
+              <w:rPr>
+                <w:sz w:val="24"/>
+                <w:szCs w:val="24"/>
+              </w:rPr>
+              <w:t xml:space="preserve"> </w:t>
+            </w:r>
+            <w:proofErr w:type="spellStart"/>
+            <w:r>
+              <w:rPr>
+                <w:sz w:val="24"/>
+                <w:szCs w:val="24"/>
+              </w:rPr>
+              <w:t>ex</w:t>
+            </w:r>
+            <w:proofErr w:type="spellEnd"/>
+            <w:proofErr w:type="gramStart"/>
+            <w:r>
+              <w:rPr>
+                <w:sz w:val="24"/>
+                <w:szCs w:val="24"/>
+              </w:rPr>
+              <w:t>:(</w:t>
+            </w:r>
+            <w:proofErr w:type="gramEnd"/>
+            <w:r>
+              <w:rPr>
+                <w:sz w:val="24"/>
+                <w:szCs w:val="24"/>
+              </w:rPr>
+              <w:t>“Ola” || “Mundo”)</w:t>
             </w:r>
           </w:p>
         </w:tc>
@@ -2297,9 +2735,9 @@
     </w:p>
     <w:tbl>
       <w:tblPr>
-        <w:tblStyle w:val="GridTable4-Accent1"/>
+        <w:tblStyle w:val="GridTable4Accent1"/>
         <w:tblW w:w="0" w:type="auto"/>
-        <w:tblLook w:val="04A0" w:firstRow="1" w:lastRow="0" w:firstColumn="1" w:lastColumn="0" w:noHBand="0" w:noVBand="1"/>
+        <w:tblLook w:val="04A0"/>
       </w:tblPr>
       <w:tblGrid>
         <w:gridCol w:w="4247"/>
@@ -2307,11 +2745,11 @@
       </w:tblGrid>
       <w:tr>
         <w:trPr>
-          <w:cnfStyle w:val="100000000000" w:firstRow="1" w:lastRow="0" w:firstColumn="0" w:lastColumn="0" w:oddVBand="0" w:evenVBand="0" w:oddHBand="0" w:evenHBand="0" w:firstRowFirstColumn="0" w:firstRowLastColumn="0" w:lastRowFirstColumn="0" w:lastRowLastColumn="0"/>
+          <w:cnfStyle w:val="100000000000"/>
         </w:trPr>
         <w:tc>
           <w:tcPr>
-            <w:cnfStyle w:val="001000000000" w:firstRow="0" w:lastRow="0" w:firstColumn="1" w:lastColumn="0" w:oddVBand="0" w:evenVBand="0" w:oddHBand="0" w:evenHBand="0" w:firstRowFirstColumn="0" w:firstRowLastColumn="0" w:lastRowFirstColumn="0" w:lastRowLastColumn="0"/>
+            <w:cnfStyle w:val="001000000000"/>
             <w:tcW w:w="8494" w:type="dxa"/>
             <w:gridSpan w:val="2"/>
             <w:vAlign w:val="center"/>
@@ -2336,11 +2774,11 @@
       </w:tr>
       <w:tr>
         <w:trPr>
-          <w:cnfStyle w:val="000000100000" w:firstRow="0" w:lastRow="0" w:firstColumn="0" w:lastColumn="0" w:oddVBand="0" w:evenVBand="0" w:oddHBand="1" w:evenHBand="0" w:firstRowFirstColumn="0" w:firstRowLastColumn="0" w:lastRowFirstColumn="0" w:lastRowLastColumn="0"/>
+          <w:cnfStyle w:val="000000100000"/>
         </w:trPr>
         <w:tc>
           <w:tcPr>
-            <w:cnfStyle w:val="001000000000" w:firstRow="0" w:lastRow="0" w:firstColumn="1" w:lastColumn="0" w:oddVBand="0" w:evenVBand="0" w:oddHBand="0" w:evenHBand="0" w:firstRowFirstColumn="0" w:firstRowLastColumn="0" w:lastRowFirstColumn="0" w:lastRowLastColumn="0"/>
+            <w:cnfStyle w:val="001000000000"/>
             <w:tcW w:w="4247" w:type="dxa"/>
             <w:shd w:val="clear" w:color="auto" w:fill="5B9BD5" w:themeFill="accent1"/>
             <w:vAlign w:val="center"/>
@@ -2358,8 +2796,17 @@
                 <w:sz w:val="24"/>
                 <w:szCs w:val="24"/>
               </w:rPr>
-              <w:t>Nome do operador no parser</w:t>
-            </w:r>
+              <w:t xml:space="preserve">Nome do operador no </w:t>
+            </w:r>
+            <w:proofErr w:type="spellStart"/>
+            <w:r>
+              <w:rPr>
+                <w:sz w:val="24"/>
+                <w:szCs w:val="24"/>
+              </w:rPr>
+              <w:t>parser</w:t>
+            </w:r>
+            <w:proofErr w:type="spellEnd"/>
           </w:p>
         </w:tc>
         <w:tc>
@@ -2371,7 +2818,7 @@
           <w:p>
             <w:pPr>
               <w:jc w:val="center"/>
-              <w:cnfStyle w:val="000000100000" w:firstRow="0" w:lastRow="0" w:firstColumn="0" w:lastColumn="0" w:oddVBand="0" w:evenVBand="0" w:oddHBand="1" w:evenHBand="0" w:firstRowFirstColumn="0" w:firstRowLastColumn="0" w:lastRowFirstColumn="0" w:lastRowLastColumn="0"/>
+              <w:cnfStyle w:val="000000100000"/>
               <w:rPr>
                 <w:sz w:val="24"/>
                 <w:szCs w:val="24"/>
@@ -2390,18 +2837,19 @@
       <w:tr>
         <w:tc>
           <w:tcPr>
-            <w:cnfStyle w:val="001000000000" w:firstRow="0" w:lastRow="0" w:firstColumn="1" w:lastColumn="0" w:oddVBand="0" w:evenVBand="0" w:oddHBand="0" w:evenHBand="0" w:firstRowFirstColumn="0" w:firstRowLastColumn="0" w:lastRowFirstColumn="0" w:lastRowLastColumn="0"/>
-            <w:tcW w:w="4247" w:type="dxa"/>
-            <w:vAlign w:val="center"/>
-          </w:tcPr>
-          <w:p>
-            <w:pPr>
-              <w:jc w:val="center"/>
-              <w:rPr>
-                <w:sz w:val="24"/>
-                <w:szCs w:val="24"/>
-              </w:rPr>
-            </w:pPr>
+            <w:cnfStyle w:val="001000000000"/>
+            <w:tcW w:w="4247" w:type="dxa"/>
+            <w:vAlign w:val="center"/>
+          </w:tcPr>
+          <w:p>
+            <w:pPr>
+              <w:jc w:val="center"/>
+              <w:rPr>
+                <w:sz w:val="24"/>
+                <w:szCs w:val="24"/>
+              </w:rPr>
+            </w:pPr>
+            <w:proofErr w:type="gramStart"/>
             <w:r>
               <w:rPr>
                 <w:sz w:val="24"/>
@@ -2409,17 +2857,18 @@
               </w:rPr>
               <w:t>E</w:t>
             </w:r>
-          </w:p>
-        </w:tc>
-        <w:tc>
-          <w:tcPr>
-            <w:tcW w:w="4247" w:type="dxa"/>
-            <w:vAlign w:val="center"/>
-          </w:tcPr>
-          <w:p>
-            <w:pPr>
-              <w:jc w:val="center"/>
-              <w:cnfStyle w:val="000000000000" w:firstRow="0" w:lastRow="0" w:firstColumn="0" w:lastColumn="0" w:oddVBand="0" w:evenVBand="0" w:oddHBand="0" w:evenHBand="0" w:firstRowFirstColumn="0" w:firstRowLastColumn="0" w:lastRowFirstColumn="0" w:lastRowLastColumn="0"/>
+            <w:proofErr w:type="gramEnd"/>
+          </w:p>
+        </w:tc>
+        <w:tc>
+          <w:tcPr>
+            <w:tcW w:w="4247" w:type="dxa"/>
+            <w:vAlign w:val="center"/>
+          </w:tcPr>
+          <w:p>
+            <w:pPr>
+              <w:jc w:val="center"/>
+              <w:cnfStyle w:val="000000000000"/>
               <w:rPr>
                 <w:sz w:val="24"/>
                 <w:szCs w:val="24"/>
@@ -2437,11 +2886,11 @@
       </w:tr>
       <w:tr>
         <w:trPr>
-          <w:cnfStyle w:val="000000100000" w:firstRow="0" w:lastRow="0" w:firstColumn="0" w:lastColumn="0" w:oddVBand="0" w:evenVBand="0" w:oddHBand="1" w:evenHBand="0" w:firstRowFirstColumn="0" w:firstRowLastColumn="0" w:lastRowFirstColumn="0" w:lastRowLastColumn="0"/>
+          <w:cnfStyle w:val="000000100000"/>
         </w:trPr>
         <w:tc>
           <w:tcPr>
-            <w:cnfStyle w:val="001000000000" w:firstRow="0" w:lastRow="0" w:firstColumn="1" w:lastColumn="0" w:oddVBand="0" w:evenVBand="0" w:oddHBand="0" w:evenHBand="0" w:firstRowFirstColumn="0" w:firstRowLastColumn="0" w:lastRowFirstColumn="0" w:lastRowLastColumn="0"/>
+            <w:cnfStyle w:val="001000000000"/>
             <w:tcW w:w="4247" w:type="dxa"/>
             <w:vAlign w:val="center"/>
           </w:tcPr>
@@ -2470,7 +2919,7 @@
           <w:p>
             <w:pPr>
               <w:jc w:val="center"/>
-              <w:cnfStyle w:val="000000100000" w:firstRow="0" w:lastRow="0" w:firstColumn="0" w:lastColumn="0" w:oddVBand="0" w:evenVBand="0" w:oddHBand="1" w:evenHBand="0" w:firstRowFirstColumn="0" w:firstRowLastColumn="0" w:lastRowFirstColumn="0" w:lastRowLastColumn="0"/>
+              <w:cnfStyle w:val="000000100000"/>
               <w:rPr>
                 <w:sz w:val="24"/>
                 <w:szCs w:val="24"/>
@@ -2506,7 +2955,7 @@
 </file>
 
 <file path=word/numbering.xml><?xml version="1.0" encoding="utf-8"?>
-<w:numbering xmlns:wpc="http://schemas.microsoft.com/office/word/2010/wordprocessingCanvas" xmlns:mc="http://schemas.openxmlformats.org/markup-compatibility/2006" xmlns:o="urn:schemas-microsoft-com:office:office" xmlns:r="http://schemas.openxmlformats.org/officeDocument/2006/relationships" xmlns:m="http://schemas.openxmlformats.org/officeDocument/2006/math" xmlns:v="urn:schemas-microsoft-com:vml" xmlns:wp14="http://schemas.microsoft.com/office/word/2010/wordprocessingDrawing" xmlns:wp="http://schemas.openxmlformats.org/drawingml/2006/wordprocessingDrawing" xmlns:w10="urn:schemas-microsoft-com:office:word" xmlns:w="http://schemas.openxmlformats.org/wordprocessingml/2006/main" xmlns:w14="http://schemas.microsoft.com/office/word/2010/wordml" xmlns:w15="http://schemas.microsoft.com/office/word/2012/wordml" xmlns:wpg="http://schemas.microsoft.com/office/word/2010/wordprocessingGroup" xmlns:wpi="http://schemas.microsoft.com/office/word/2010/wordprocessingInk" xmlns:wne="http://schemas.microsoft.com/office/word/2006/wordml" xmlns:wps="http://schemas.microsoft.com/office/word/2010/wordprocessingShape" mc:Ignorable="w14 w15 wp14">
+<w:numbering xmlns:ve="http://schemas.openxmlformats.org/markup-compatibility/2006" xmlns:o="urn:schemas-microsoft-com:office:office" xmlns:r="http://schemas.openxmlformats.org/officeDocument/2006/relationships" xmlns:m="http://schemas.openxmlformats.org/officeDocument/2006/math" xmlns:v="urn:schemas-microsoft-com:vml" xmlns:wp="http://schemas.openxmlformats.org/drawingml/2006/wordprocessingDrawing" xmlns:w10="urn:schemas-microsoft-com:office:word" xmlns:w="http://schemas.openxmlformats.org/wordprocessingml/2006/main" xmlns:wne="http://schemas.microsoft.com/office/word/2006/wordml">
   <w:abstractNum w:abstractNumId="0">
     <w:nsid w:val="1FC051C6"/>
     <w:multiLevelType w:val="hybridMultilevel"/>
@@ -2741,7 +3190,7 @@
 </file>
 
 <file path=word/styles.xml><?xml version="1.0" encoding="utf-8"?>
-<w:styles xmlns:mc="http://schemas.openxmlformats.org/markup-compatibility/2006" xmlns:r="http://schemas.openxmlformats.org/officeDocument/2006/relationships" xmlns:w="http://schemas.openxmlformats.org/wordprocessingml/2006/main" xmlns:w14="http://schemas.microsoft.com/office/word/2010/wordml" xmlns:w15="http://schemas.microsoft.com/office/word/2012/wordml" mc:Ignorable="w14 w15">
+<w:styles xmlns:r="http://schemas.openxmlformats.org/officeDocument/2006/relationships" xmlns:w="http://schemas.openxmlformats.org/wordprocessingml/2006/main">
   <w:docDefaults>
     <w:rPrDefault>
       <w:rPr>
@@ -2757,394 +3206,162 @@
       </w:pPr>
     </w:pPrDefault>
   </w:docDefaults>
-  <w:latentStyles w:defLockedState="0" w:defUIPriority="99" w:defSemiHidden="0" w:defUnhideWhenUsed="0" w:defQFormat="0" w:count="371">
-    <w:lsdException w:name="Normal" w:uiPriority="0" w:qFormat="1"/>
-    <w:lsdException w:name="heading 1" w:uiPriority="9" w:qFormat="1"/>
-    <w:lsdException w:name="heading 2" w:semiHidden="1" w:uiPriority="9" w:unhideWhenUsed="1" w:qFormat="1"/>
-    <w:lsdException w:name="heading 3" w:semiHidden="1" w:uiPriority="9" w:unhideWhenUsed="1" w:qFormat="1"/>
-    <w:lsdException w:name="heading 4" w:semiHidden="1" w:uiPriority="9" w:unhideWhenUsed="1" w:qFormat="1"/>
-    <w:lsdException w:name="heading 5" w:semiHidden="1" w:uiPriority="9" w:unhideWhenUsed="1" w:qFormat="1"/>
-    <w:lsdException w:name="heading 6" w:semiHidden="1" w:uiPriority="9" w:unhideWhenUsed="1" w:qFormat="1"/>
-    <w:lsdException w:name="heading 7" w:semiHidden="1" w:uiPriority="9" w:unhideWhenUsed="1" w:qFormat="1"/>
-    <w:lsdException w:name="heading 8" w:semiHidden="1" w:uiPriority="9" w:unhideWhenUsed="1" w:qFormat="1"/>
-    <w:lsdException w:name="heading 9" w:semiHidden="1" w:uiPriority="9" w:unhideWhenUsed="1" w:qFormat="1"/>
-    <w:lsdException w:name="index 1" w:semiHidden="1" w:unhideWhenUsed="1"/>
-    <w:lsdException w:name="index 2" w:semiHidden="1" w:unhideWhenUsed="1"/>
-    <w:lsdException w:name="index 3" w:semiHidden="1" w:unhideWhenUsed="1"/>
-    <w:lsdException w:name="index 4" w:semiHidden="1" w:unhideWhenUsed="1"/>
-    <w:lsdException w:name="index 5" w:semiHidden="1" w:unhideWhenUsed="1"/>
-    <w:lsdException w:name="index 6" w:semiHidden="1" w:unhideWhenUsed="1"/>
-    <w:lsdException w:name="index 7" w:semiHidden="1" w:unhideWhenUsed="1"/>
-    <w:lsdException w:name="index 8" w:semiHidden="1" w:unhideWhenUsed="1"/>
-    <w:lsdException w:name="index 9" w:semiHidden="1" w:unhideWhenUsed="1"/>
-    <w:lsdException w:name="toc 1" w:semiHidden="1" w:uiPriority="39" w:unhideWhenUsed="1"/>
-    <w:lsdException w:name="toc 2" w:semiHidden="1" w:uiPriority="39" w:unhideWhenUsed="1"/>
-    <w:lsdException w:name="toc 3" w:semiHidden="1" w:uiPriority="39" w:unhideWhenUsed="1"/>
-    <w:lsdException w:name="toc 4" w:semiHidden="1" w:uiPriority="39" w:unhideWhenUsed="1"/>
-    <w:lsdException w:name="toc 5" w:semiHidden="1" w:uiPriority="39" w:unhideWhenUsed="1"/>
-    <w:lsdException w:name="toc 6" w:semiHidden="1" w:uiPriority="39" w:unhideWhenUsed="1"/>
-    <w:lsdException w:name="toc 7" w:semiHidden="1" w:uiPriority="39" w:unhideWhenUsed="1"/>
-    <w:lsdException w:name="toc 8" w:semiHidden="1" w:uiPriority="39" w:unhideWhenUsed="1"/>
-    <w:lsdException w:name="toc 9" w:semiHidden="1" w:uiPriority="39" w:unhideWhenUsed="1"/>
-    <w:lsdException w:name="Normal Indent" w:semiHidden="1" w:unhideWhenUsed="1"/>
-    <w:lsdException w:name="footnote text" w:semiHidden="1" w:unhideWhenUsed="1"/>
-    <w:lsdException w:name="annotation text" w:semiHidden="1" w:unhideWhenUsed="1"/>
-    <w:lsdException w:name="header" w:semiHidden="1" w:unhideWhenUsed="1"/>
-    <w:lsdException w:name="footer" w:semiHidden="1" w:unhideWhenUsed="1"/>
-    <w:lsdException w:name="index heading" w:semiHidden="1" w:unhideWhenUsed="1"/>
-    <w:lsdException w:name="caption" w:semiHidden="1" w:uiPriority="35" w:unhideWhenUsed="1" w:qFormat="1"/>
-    <w:lsdException w:name="table of figures" w:semiHidden="1" w:unhideWhenUsed="1"/>
-    <w:lsdException w:name="envelope address" w:semiHidden="1" w:unhideWhenUsed="1"/>
-    <w:lsdException w:name="envelope return" w:semiHidden="1" w:unhideWhenUsed="1"/>
-    <w:lsdException w:name="footnote reference" w:semiHidden="1" w:unhideWhenUsed="1"/>
-    <w:lsdException w:name="annotation reference" w:semiHidden="1" w:unhideWhenUsed="1"/>
-    <w:lsdException w:name="line number" w:semiHidden="1" w:unhideWhenUsed="1"/>
-    <w:lsdException w:name="page number" w:semiHidden="1" w:unhideWhenUsed="1"/>
-    <w:lsdException w:name="endnote reference" w:semiHidden="1" w:unhideWhenUsed="1"/>
-    <w:lsdException w:name="endnote text" w:semiHidden="1" w:unhideWhenUsed="1"/>
-    <w:lsdException w:name="table of authorities" w:semiHidden="1" w:unhideWhenUsed="1"/>
-    <w:lsdException w:name="macro" w:semiHidden="1" w:unhideWhenUsed="1"/>
-    <w:lsdException w:name="toa heading" w:semiHidden="1" w:unhideWhenUsed="1"/>
-    <w:lsdException w:name="List" w:semiHidden="1" w:unhideWhenUsed="1"/>
-    <w:lsdException w:name="List Bullet" w:semiHidden="1" w:unhideWhenUsed="1"/>
-    <w:lsdException w:name="List Number" w:semiHidden="1" w:unhideWhenUsed="1"/>
-    <w:lsdException w:name="List 2" w:semiHidden="1" w:unhideWhenUsed="1"/>
-    <w:lsdException w:name="List 3" w:semiHidden="1" w:unhideWhenUsed="1"/>
-    <w:lsdException w:name="List 4" w:semiHidden="1" w:unhideWhenUsed="1"/>
-    <w:lsdException w:name="List 5" w:semiHidden="1" w:unhideWhenUsed="1"/>
-    <w:lsdException w:name="List Bullet 2" w:semiHidden="1" w:unhideWhenUsed="1"/>
-    <w:lsdException w:name="List Bullet 3" w:semiHidden="1" w:unhideWhenUsed="1"/>
-    <w:lsdException w:name="List Bullet 4" w:semiHidden="1" w:unhideWhenUsed="1"/>
-    <w:lsdException w:name="List Bullet 5" w:semiHidden="1" w:unhideWhenUsed="1"/>
-    <w:lsdException w:name="List Number 2" w:semiHidden="1" w:unhideWhenUsed="1"/>
-    <w:lsdException w:name="List Number 3" w:semiHidden="1" w:unhideWhenUsed="1"/>
-    <w:lsdException w:name="List Number 4" w:semiHidden="1" w:unhideWhenUsed="1"/>
-    <w:lsdException w:name="List Number 5" w:semiHidden="1" w:unhideWhenUsed="1"/>
-    <w:lsdException w:name="Title" w:uiPriority="10" w:qFormat="1"/>
-    <w:lsdException w:name="Closing" w:semiHidden="1" w:unhideWhenUsed="1"/>
-    <w:lsdException w:name="Signature" w:semiHidden="1" w:unhideWhenUsed="1"/>
-    <w:lsdException w:name="Default Paragraph Font" w:semiHidden="1" w:uiPriority="1" w:unhideWhenUsed="1"/>
-    <w:lsdException w:name="Body Text" w:semiHidden="1" w:unhideWhenUsed="1"/>
-    <w:lsdException w:name="Body Text Indent" w:semiHidden="1" w:unhideWhenUsed="1"/>
-    <w:lsdException w:name="List Continue" w:semiHidden="1" w:unhideWhenUsed="1"/>
-    <w:lsdException w:name="List Continue 2" w:semiHidden="1" w:unhideWhenUsed="1"/>
-    <w:lsdException w:name="List Continue 3" w:semiHidden="1" w:unhideWhenUsed="1"/>
-    <w:lsdException w:name="List Continue 4" w:semiHidden="1" w:unhideWhenUsed="1"/>
-    <w:lsdException w:name="List Continue 5" w:semiHidden="1" w:unhideWhenUsed="1"/>
-    <w:lsdException w:name="Message Header" w:semiHidden="1" w:unhideWhenUsed="1"/>
-    <w:lsdException w:name="Subtitle" w:uiPriority="11" w:qFormat="1"/>
-    <w:lsdException w:name="Salutation" w:semiHidden="1" w:unhideWhenUsed="1"/>
-    <w:lsdException w:name="Date" w:semiHidden="1" w:unhideWhenUsed="1"/>
-    <w:lsdException w:name="Body Text First Indent" w:semiHidden="1" w:unhideWhenUsed="1"/>
-    <w:lsdException w:name="Body Text First Indent 2" w:semiHidden="1" w:unhideWhenUsed="1"/>
-    <w:lsdException w:name="Note Heading" w:semiHidden="1" w:unhideWhenUsed="1"/>
-    <w:lsdException w:name="Body Text 2" w:semiHidden="1" w:unhideWhenUsed="1"/>
-    <w:lsdException w:name="Body Text 3" w:semiHidden="1" w:unhideWhenUsed="1"/>
-    <w:lsdException w:name="Body Text Indent 2" w:semiHidden="1" w:unhideWhenUsed="1"/>
-    <w:lsdException w:name="Body Text Indent 3" w:semiHidden="1" w:unhideWhenUsed="1"/>
-    <w:lsdException w:name="Block Text" w:semiHidden="1" w:unhideWhenUsed="1"/>
-    <w:lsdException w:name="Hyperlink" w:semiHidden="1" w:unhideWhenUsed="1"/>
-    <w:lsdException w:name="FollowedHyperlink" w:semiHidden="1" w:unhideWhenUsed="1"/>
-    <w:lsdException w:name="Strong" w:uiPriority="22" w:qFormat="1"/>
-    <w:lsdException w:name="Emphasis" w:uiPriority="20" w:qFormat="1"/>
-    <w:lsdException w:name="Document Map" w:semiHidden="1" w:unhideWhenUsed="1"/>
-    <w:lsdException w:name="Plain Text" w:semiHidden="1" w:unhideWhenUsed="1"/>
-    <w:lsdException w:name="E-mail Signature" w:semiHidden="1" w:unhideWhenUsed="1"/>
-    <w:lsdException w:name="HTML Top of Form" w:semiHidden="1" w:unhideWhenUsed="1"/>
-    <w:lsdException w:name="HTML Bottom of Form" w:semiHidden="1" w:unhideWhenUsed="1"/>
-    <w:lsdException w:name="Normal (Web)" w:semiHidden="1" w:unhideWhenUsed="1"/>
-    <w:lsdException w:name="HTML Acronym" w:semiHidden="1" w:unhideWhenUsed="1"/>
-    <w:lsdException w:name="HTML Address" w:semiHidden="1" w:unhideWhenUsed="1"/>
-    <w:lsdException w:name="HTML Cite" w:semiHidden="1" w:unhideWhenUsed="1"/>
-    <w:lsdException w:name="HTML Code" w:semiHidden="1" w:unhideWhenUsed="1"/>
-    <w:lsdException w:name="HTML Definition" w:semiHidden="1" w:unhideWhenUsed="1"/>
-    <w:lsdException w:name="HTML Keyboard" w:semiHidden="1" w:unhideWhenUsed="1"/>
-    <w:lsdException w:name="HTML Preformatted" w:semiHidden="1" w:unhideWhenUsed="1"/>
-    <w:lsdException w:name="HTML Sample" w:semiHidden="1" w:unhideWhenUsed="1"/>
-    <w:lsdException w:name="HTML Typewriter" w:semiHidden="1" w:unhideWhenUsed="1"/>
-    <w:lsdException w:name="HTML Variable" w:semiHidden="1" w:unhideWhenUsed="1"/>
-    <w:lsdException w:name="Normal Table" w:semiHidden="1" w:unhideWhenUsed="1"/>
-    <w:lsdException w:name="annotation subject" w:semiHidden="1" w:unhideWhenUsed="1"/>
-    <w:lsdException w:name="No List" w:semiHidden="1" w:unhideWhenUsed="1"/>
-    <w:lsdException w:name="Outline List 1" w:semiHidden="1" w:unhideWhenUsed="1"/>
-    <w:lsdException w:name="Outline List 2" w:semiHidden="1" w:unhideWhenUsed="1"/>
-    <w:lsdException w:name="Outline List 3" w:semiHidden="1" w:unhideWhenUsed="1"/>
-    <w:lsdException w:name="Table Simple 1" w:semiHidden="1" w:unhideWhenUsed="1"/>
-    <w:lsdException w:name="Table Simple 2" w:semiHidden="1" w:unhideWhenUsed="1"/>
-    <w:lsdException w:name="Table Simple 3" w:semiHidden="1" w:unhideWhenUsed="1"/>
-    <w:lsdException w:name="Table Classic 1" w:semiHidden="1" w:unhideWhenUsed="1"/>
-    <w:lsdException w:name="Table Classic 2" w:semiHidden="1" w:unhideWhenUsed="1"/>
-    <w:lsdException w:name="Table Classic 3" w:semiHidden="1" w:unhideWhenUsed="1"/>
-    <w:lsdException w:name="Table Classic 4" w:semiHidden="1" w:unhideWhenUsed="1"/>
-    <w:lsdException w:name="Table Colorful 1" w:semiHidden="1" w:unhideWhenUsed="1"/>
-    <w:lsdException w:name="Table Colorful 2" w:semiHidden="1" w:unhideWhenUsed="1"/>
-    <w:lsdException w:name="Table Colorful 3" w:semiHidden="1" w:unhideWhenUsed="1"/>
-    <w:lsdException w:name="Table Columns 1" w:semiHidden="1" w:unhideWhenUsed="1"/>
-    <w:lsdException w:name="Table Columns 2" w:semiHidden="1" w:unhideWhenUsed="1"/>
-    <w:lsdException w:name="Table Columns 3" w:semiHidden="1" w:unhideWhenUsed="1"/>
-    <w:lsdException w:name="Table Columns 4" w:semiHidden="1" w:unhideWhenUsed="1"/>
-    <w:lsdException w:name="Table Columns 5" w:semiHidden="1" w:unhideWhenUsed="1"/>
-    <w:lsdException w:name="Table Grid 1" w:semiHidden="1" w:unhideWhenUsed="1"/>
-    <w:lsdException w:name="Table Grid 2" w:semiHidden="1" w:unhideWhenUsed="1"/>
-    <w:lsdException w:name="Table Grid 3" w:semiHidden="1" w:unhideWhenUsed="1"/>
-    <w:lsdException w:name="Table Grid 4" w:semiHidden="1" w:unhideWhenUsed="1"/>
-    <w:lsdException w:name="Table Grid 5" w:semiHidden="1" w:unhideWhenUsed="1"/>
-    <w:lsdException w:name="Table Grid 6" w:semiHidden="1" w:unhideWhenUsed="1"/>
-    <w:lsdException w:name="Table Grid 7" w:semiHidden="1" w:unhideWhenUsed="1"/>
-    <w:lsdException w:name="Table Grid 8" w:semiHidden="1" w:unhideWhenUsed="1"/>
-    <w:lsdException w:name="Table List 1" w:semiHidden="1" w:unhideWhenUsed="1"/>
-    <w:lsdException w:name="Table List 2" w:semiHidden="1" w:unhideWhenUsed="1"/>
-    <w:lsdException w:name="Table List 3" w:semiHidden="1" w:unhideWhenUsed="1"/>
-    <w:lsdException w:name="Table List 4" w:semiHidden="1" w:unhideWhenUsed="1"/>
-    <w:lsdException w:name="Table List 5" w:semiHidden="1" w:unhideWhenUsed="1"/>
-    <w:lsdException w:name="Table List 6" w:semiHidden="1" w:unhideWhenUsed="1"/>
-    <w:lsdException w:name="Table List 7" w:semiHidden="1" w:unhideWhenUsed="1"/>
-    <w:lsdException w:name="Table List 8" w:semiHidden="1" w:unhideWhenUsed="1"/>
-    <w:lsdException w:name="Table 3D effects 1" w:semiHidden="1" w:unhideWhenUsed="1"/>
-    <w:lsdException w:name="Table 3D effects 2" w:semiHidden="1" w:unhideWhenUsed="1"/>
-    <w:lsdException w:name="Table 3D effects 3" w:semiHidden="1" w:unhideWhenUsed="1"/>
-    <w:lsdException w:name="Table Contemporary" w:semiHidden="1" w:unhideWhenUsed="1"/>
-    <w:lsdException w:name="Table Elegant" w:semiHidden="1" w:unhideWhenUsed="1"/>
-    <w:lsdException w:name="Table Professional" w:semiHidden="1" w:unhideWhenUsed="1"/>
-    <w:lsdException w:name="Table Subtle 1" w:semiHidden="1" w:unhideWhenUsed="1"/>
-    <w:lsdException w:name="Table Subtle 2" w:semiHidden="1" w:unhideWhenUsed="1"/>
-    <w:lsdException w:name="Table Web 1" w:semiHidden="1" w:unhideWhenUsed="1"/>
-    <w:lsdException w:name="Table Web 2" w:semiHidden="1" w:unhideWhenUsed="1"/>
-    <w:lsdException w:name="Table Web 3" w:semiHidden="1" w:unhideWhenUsed="1"/>
-    <w:lsdException w:name="Balloon Text" w:semiHidden="1" w:unhideWhenUsed="1"/>
-    <w:lsdException w:name="Table Grid" w:uiPriority="39"/>
-    <w:lsdException w:name="Table Theme" w:semiHidden="1" w:unhideWhenUsed="1"/>
-    <w:lsdException w:name="Placeholder Text" w:semiHidden="1"/>
-    <w:lsdException w:name="No Spacing" w:uiPriority="1" w:qFormat="1"/>
-    <w:lsdException w:name="Light Shading" w:uiPriority="60"/>
-    <w:lsdException w:name="Light List" w:uiPriority="61"/>
-    <w:lsdException w:name="Light Grid" w:uiPriority="62"/>
-    <w:lsdException w:name="Medium Shading 1" w:uiPriority="63"/>
-    <w:lsdException w:name="Medium Shading 2" w:uiPriority="64"/>
-    <w:lsdException w:name="Medium List 1" w:uiPriority="65"/>
-    <w:lsdException w:name="Medium List 2" w:uiPriority="66"/>
-    <w:lsdException w:name="Medium Grid 1" w:uiPriority="67"/>
-    <w:lsdException w:name="Medium Grid 2" w:uiPriority="68"/>
-    <w:lsdException w:name="Medium Grid 3" w:uiPriority="69"/>
-    <w:lsdException w:name="Dark List" w:uiPriority="70"/>
-    <w:lsdException w:name="Colorful Shading" w:uiPriority="71"/>
-    <w:lsdException w:name="Colorful List" w:uiPriority="72"/>
-    <w:lsdException w:name="Colorful Grid" w:uiPriority="73"/>
-    <w:lsdException w:name="Light Shading Accent 1" w:uiPriority="60"/>
-    <w:lsdException w:name="Light List Accent 1" w:uiPriority="61"/>
-    <w:lsdException w:name="Light Grid Accent 1" w:uiPriority="62"/>
-    <w:lsdException w:name="Medium Shading 1 Accent 1" w:uiPriority="63"/>
-    <w:lsdException w:name="Medium Shading 2 Accent 1" w:uiPriority="64"/>
-    <w:lsdException w:name="Medium List 1 Accent 1" w:uiPriority="65"/>
-    <w:lsdException w:name="Revision" w:semiHidden="1"/>
-    <w:lsdException w:name="List Paragraph" w:uiPriority="34" w:qFormat="1"/>
-    <w:lsdException w:name="Quote" w:uiPriority="29" w:qFormat="1"/>
-    <w:lsdException w:name="Intense Quote" w:uiPriority="30" w:qFormat="1"/>
-    <w:lsdException w:name="Medium List 2 Accent 1" w:uiPriority="66"/>
-    <w:lsdException w:name="Medium Grid 1 Accent 1" w:uiPriority="67"/>
-    <w:lsdException w:name="Medium Grid 2 Accent 1" w:uiPriority="68"/>
-    <w:lsdException w:name="Medium Grid 3 Accent 1" w:uiPriority="69"/>
-    <w:lsdException w:name="Dark List Accent 1" w:uiPriority="70"/>
-    <w:lsdException w:name="Colorful Shading Accent 1" w:uiPriority="71"/>
-    <w:lsdException w:name="Colorful List Accent 1" w:uiPriority="72"/>
-    <w:lsdException w:name="Colorful Grid Accent 1" w:uiPriority="73"/>
-    <w:lsdException w:name="Light Shading Accent 2" w:uiPriority="60"/>
-    <w:lsdException w:name="Light List Accent 2" w:uiPriority="61"/>
-    <w:lsdException w:name="Light Grid Accent 2" w:uiPriority="62"/>
-    <w:lsdException w:name="Medium Shading 1 Accent 2" w:uiPriority="63"/>
-    <w:lsdException w:name="Medium Shading 2 Accent 2" w:uiPriority="64"/>
-    <w:lsdException w:name="Medium List 1 Accent 2" w:uiPriority="65"/>
-    <w:lsdException w:name="Medium List 2 Accent 2" w:uiPriority="66"/>
-    <w:lsdException w:name="Medium Grid 1 Accent 2" w:uiPriority="67"/>
-    <w:lsdException w:name="Medium Grid 2 Accent 2" w:uiPriority="68"/>
-    <w:lsdException w:name="Medium Grid 3 Accent 2" w:uiPriority="69"/>
-    <w:lsdException w:name="Dark List Accent 2" w:uiPriority="70"/>
-    <w:lsdException w:name="Colorful Shading Accent 2" w:uiPriority="71"/>
-    <w:lsdException w:name="Colorful List Accent 2" w:uiPriority="72"/>
-    <w:lsdException w:name="Colorful Grid Accent 2" w:uiPriority="73"/>
-    <w:lsdException w:name="Light Shading Accent 3" w:uiPriority="60"/>
-    <w:lsdException w:name="Light List Accent 3" w:uiPriority="61"/>
-    <w:lsdException w:name="Light Grid Accent 3" w:uiPriority="62"/>
-    <w:lsdException w:name="Medium Shading 1 Accent 3" w:uiPriority="63"/>
-    <w:lsdException w:name="Medium Shading 2 Accent 3" w:uiPriority="64"/>
-    <w:lsdException w:name="Medium List 1 Accent 3" w:uiPriority="65"/>
-    <w:lsdException w:name="Medium List 2 Accent 3" w:uiPriority="66"/>
-    <w:lsdException w:name="Medium Grid 1 Accent 3" w:uiPriority="67"/>
-    <w:lsdException w:name="Medium Grid 2 Accent 3" w:uiPriority="68"/>
-    <w:lsdException w:name="Medium Grid 3 Accent 3" w:uiPriority="69"/>
-    <w:lsdException w:name="Dark List Accent 3" w:uiPriority="70"/>
-    <w:lsdException w:name="Colorful Shading Accent 3" w:uiPriority="71"/>
-    <w:lsdException w:name="Colorful List Accent 3" w:uiPriority="72"/>
-    <w:lsdException w:name="Colorful Grid Accent 3" w:uiPriority="73"/>
-    <w:lsdException w:name="Light Shading Accent 4" w:uiPriority="60"/>
-    <w:lsdException w:name="Light List Accent 4" w:uiPriority="61"/>
-    <w:lsdException w:name="Light Grid Accent 4" w:uiPriority="62"/>
-    <w:lsdException w:name="Medium Shading 1 Accent 4" w:uiPriority="63"/>
-    <w:lsdException w:name="Medium Shading 2 Accent 4" w:uiPriority="64"/>
-    <w:lsdException w:name="Medium List 1 Accent 4" w:uiPriority="65"/>
-    <w:lsdException w:name="Medium List 2 Accent 4" w:uiPriority="66"/>
-    <w:lsdException w:name="Medium Grid 1 Accent 4" w:uiPriority="67"/>
-    <w:lsdException w:name="Medium Grid 2 Accent 4" w:uiPriority="68"/>
-    <w:lsdException w:name="Medium Grid 3 Accent 4" w:uiPriority="69"/>
-    <w:lsdException w:name="Dark List Accent 4" w:uiPriority="70"/>
-    <w:lsdException w:name="Colorful Shading Accent 4" w:uiPriority="71"/>
-    <w:lsdException w:name="Colorful List Accent 4" w:uiPriority="72"/>
-    <w:lsdException w:name="Colorful Grid Accent 4" w:uiPriority="73"/>
-    <w:lsdException w:name="Light Shading Accent 5" w:uiPriority="60"/>
-    <w:lsdException w:name="Light List Accent 5" w:uiPriority="61"/>
-    <w:lsdException w:name="Light Grid Accent 5" w:uiPriority="62"/>
-    <w:lsdException w:name="Medium Shading 1 Accent 5" w:uiPriority="63"/>
-    <w:lsdException w:name="Medium Shading 2 Accent 5" w:uiPriority="64"/>
-    <w:lsdException w:name="Medium List 1 Accent 5" w:uiPriority="65"/>
-    <w:lsdException w:name="Medium List 2 Accent 5" w:uiPriority="66"/>
-    <w:lsdException w:name="Medium Grid 1 Accent 5" w:uiPriority="67"/>
-    <w:lsdException w:name="Medium Grid 2 Accent 5" w:uiPriority="68"/>
-    <w:lsdException w:name="Medium Grid 3 Accent 5" w:uiPriority="69"/>
-    <w:lsdException w:name="Dark List Accent 5" w:uiPriority="70"/>
-    <w:lsdException w:name="Colorful Shading Accent 5" w:uiPriority="71"/>
-    <w:lsdException w:name="Colorful List Accent 5" w:uiPriority="72"/>
-    <w:lsdException w:name="Colorful Grid Accent 5" w:uiPriority="73"/>
-    <w:lsdException w:name="Light Shading Accent 6" w:uiPriority="60"/>
-    <w:lsdException w:name="Light List Accent 6" w:uiPriority="61"/>
-    <w:lsdException w:name="Light Grid Accent 6" w:uiPriority="62"/>
-    <w:lsdException w:name="Medium Shading 1 Accent 6" w:uiPriority="63"/>
-    <w:lsdException w:name="Medium Shading 2 Accent 6" w:uiPriority="64"/>
-    <w:lsdException w:name="Medium List 1 Accent 6" w:uiPriority="65"/>
-    <w:lsdException w:name="Medium List 2 Accent 6" w:uiPriority="66"/>
-    <w:lsdException w:name="Medium Grid 1 Accent 6" w:uiPriority="67"/>
-    <w:lsdException w:name="Medium Grid 2 Accent 6" w:uiPriority="68"/>
-    <w:lsdException w:name="Medium Grid 3 Accent 6" w:uiPriority="69"/>
-    <w:lsdException w:name="Dark List Accent 6" w:uiPriority="70"/>
-    <w:lsdException w:name="Colorful Shading Accent 6" w:uiPriority="71"/>
-    <w:lsdException w:name="Colorful List Accent 6" w:uiPriority="72"/>
-    <w:lsdException w:name="Colorful Grid Accent 6" w:uiPriority="73"/>
-    <w:lsdException w:name="Subtle Emphasis" w:uiPriority="19" w:qFormat="1"/>
-    <w:lsdException w:name="Intense Emphasis" w:uiPriority="21" w:qFormat="1"/>
-    <w:lsdException w:name="Subtle Reference" w:uiPriority="31" w:qFormat="1"/>
-    <w:lsdException w:name="Intense Reference" w:uiPriority="32" w:qFormat="1"/>
-    <w:lsdException w:name="Book Title" w:uiPriority="33" w:qFormat="1"/>
-    <w:lsdException w:name="Bibliography" w:semiHidden="1" w:uiPriority="37" w:unhideWhenUsed="1"/>
-    <w:lsdException w:name="TOC Heading" w:semiHidden="1" w:uiPriority="39" w:unhideWhenUsed="1" w:qFormat="1"/>
-    <w:lsdException w:name="Plain Table 1" w:uiPriority="41"/>
-    <w:lsdException w:name="Plain Table 2" w:uiPriority="42"/>
-    <w:lsdException w:name="Plain Table 3" w:uiPriority="43"/>
-    <w:lsdException w:name="Plain Table 4" w:uiPriority="44"/>
-    <w:lsdException w:name="Plain Table 5" w:uiPriority="45"/>
-    <w:lsdException w:name="Grid Table Light" w:uiPriority="40"/>
-    <w:lsdException w:name="Grid Table 1 Light" w:uiPriority="46"/>
-    <w:lsdException w:name="Grid Table 2" w:uiPriority="47"/>
-    <w:lsdException w:name="Grid Table 3" w:uiPriority="48"/>
-    <w:lsdException w:name="Grid Table 4" w:uiPriority="49"/>
-    <w:lsdException w:name="Grid Table 5 Dark" w:uiPriority="50"/>
-    <w:lsdException w:name="Grid Table 6 Colorful" w:uiPriority="51"/>
-    <w:lsdException w:name="Grid Table 7 Colorful" w:uiPriority="52"/>
-    <w:lsdException w:name="Grid Table 1 Light Accent 1" w:uiPriority="46"/>
-    <w:lsdException w:name="Grid Table 2 Accent 1" w:uiPriority="47"/>
-    <w:lsdException w:name="Grid Table 3 Accent 1" w:uiPriority="48"/>
-    <w:lsdException w:name="Grid Table 4 Accent 1" w:uiPriority="49"/>
-    <w:lsdException w:name="Grid Table 5 Dark Accent 1" w:uiPriority="50"/>
-    <w:lsdException w:name="Grid Table 6 Colorful Accent 1" w:uiPriority="51"/>
-    <w:lsdException w:name="Grid Table 7 Colorful Accent 1" w:uiPriority="52"/>
-    <w:lsdException w:name="Grid Table 1 Light Accent 2" w:uiPriority="46"/>
-    <w:lsdException w:name="Grid Table 2 Accent 2" w:uiPriority="47"/>
-    <w:lsdException w:name="Grid Table 3 Accent 2" w:uiPriority="48"/>
-    <w:lsdException w:name="Grid Table 4 Accent 2" w:uiPriority="49"/>
-    <w:lsdException w:name="Grid Table 5 Dark Accent 2" w:uiPriority="50"/>
-    <w:lsdException w:name="Grid Table 6 Colorful Accent 2" w:uiPriority="51"/>
-    <w:lsdException w:name="Grid Table 7 Colorful Accent 2" w:uiPriority="52"/>
-    <w:lsdException w:name="Grid Table 1 Light Accent 3" w:uiPriority="46"/>
-    <w:lsdException w:name="Grid Table 2 Accent 3" w:uiPriority="47"/>
-    <w:lsdException w:name="Grid Table 3 Accent 3" w:uiPriority="48"/>
-    <w:lsdException w:name="Grid Table 4 Accent 3" w:uiPriority="49"/>
-    <w:lsdException w:name="Grid Table 5 Dark Accent 3" w:uiPriority="50"/>
-    <w:lsdException w:name="Grid Table 6 Colorful Accent 3" w:uiPriority="51"/>
-    <w:lsdException w:name="Grid Table 7 Colorful Accent 3" w:uiPriority="52"/>
-    <w:lsdException w:name="Grid Table 1 Light Accent 4" w:uiPriority="46"/>
-    <w:lsdException w:name="Grid Table 2 Accent 4" w:uiPriority="47"/>
-    <w:lsdException w:name="Grid Table 3 Accent 4" w:uiPriority="48"/>
-    <w:lsdException w:name="Grid Table 4 Accent 4" w:uiPriority="49"/>
-    <w:lsdException w:name="Grid Table 5 Dark Accent 4" w:uiPriority="50"/>
-    <w:lsdException w:name="Grid Table 6 Colorful Accent 4" w:uiPriority="51"/>
-    <w:lsdException w:name="Grid Table 7 Colorful Accent 4" w:uiPriority="52"/>
-    <w:lsdException w:name="Grid Table 1 Light Accent 5" w:uiPriority="46"/>
-    <w:lsdException w:name="Grid Table 2 Accent 5" w:uiPriority="47"/>
-    <w:lsdException w:name="Grid Table 3 Accent 5" w:uiPriority="48"/>
-    <w:lsdException w:name="Grid Table 4 Accent 5" w:uiPriority="49"/>
-    <w:lsdException w:name="Grid Table 5 Dark Accent 5" w:uiPriority="50"/>
-    <w:lsdException w:name="Grid Table 6 Colorful Accent 5" w:uiPriority="51"/>
-    <w:lsdException w:name="Grid Table 7 Colorful Accent 5" w:uiPriority="52"/>
-    <w:lsdException w:name="Grid Table 1 Light Accent 6" w:uiPriority="46"/>
-    <w:lsdException w:name="Grid Table 2 Accent 6" w:uiPriority="47"/>
-    <w:lsdException w:name="Grid Table 3 Accent 6" w:uiPriority="48"/>
-    <w:lsdException w:name="Grid Table 4 Accent 6" w:uiPriority="49"/>
-    <w:lsdException w:name="Grid Table 5 Dark Accent 6" w:uiPriority="50"/>
-    <w:lsdException w:name="Grid Table 6 Colorful Accent 6" w:uiPriority="51"/>
-    <w:lsdException w:name="Grid Table 7 Colorful Accent 6" w:uiPriority="52"/>
-    <w:lsdException w:name="List Table 1 Light" w:uiPriority="46"/>
-    <w:lsdException w:name="List Table 2" w:uiPriority="47"/>
-    <w:lsdException w:name="List Table 3" w:uiPriority="48"/>
-    <w:lsdException w:name="List Table 4" w:uiPriority="49"/>
-    <w:lsdException w:name="List Table 5 Dark" w:uiPriority="50"/>
-    <w:lsdException w:name="List Table 6 Colorful" w:uiPriority="51"/>
-    <w:lsdException w:name="List Table 7 Colorful" w:uiPriority="52"/>
-    <w:lsdException w:name="List Table 1 Light Accent 1" w:uiPriority="46"/>
-    <w:lsdException w:name="List Table 2 Accent 1" w:uiPriority="47"/>
-    <w:lsdException w:name="List Table 3 Accent 1" w:uiPriority="48"/>
-    <w:lsdException w:name="List Table 4 Accent 1" w:uiPriority="49"/>
-    <w:lsdException w:name="List Table 5 Dark Accent 1" w:uiPriority="50"/>
-    <w:lsdException w:name="List Table 6 Colorful Accent 1" w:uiPriority="51"/>
-    <w:lsdException w:name="List Table 7 Colorful Accent 1" w:uiPriority="52"/>
-    <w:lsdException w:name="List Table 1 Light Accent 2" w:uiPriority="46"/>
-    <w:lsdException w:name="List Table 2 Accent 2" w:uiPriority="47"/>
-    <w:lsdException w:name="List Table 3 Accent 2" w:uiPriority="48"/>
-    <w:lsdException w:name="List Table 4 Accent 2" w:uiPriority="49"/>
-    <w:lsdException w:name="List Table 5 Dark Accent 2" w:uiPriority="50"/>
-    <w:lsdException w:name="List Table 6 Colorful Accent 2" w:uiPriority="51"/>
-    <w:lsdException w:name="List Table 7 Colorful Accent 2" w:uiPriority="52"/>
-    <w:lsdException w:name="List Table 1 Light Accent 3" w:uiPriority="46"/>
-    <w:lsdException w:name="List Table 2 Accent 3" w:uiPriority="47"/>
-    <w:lsdException w:name="List Table 3 Accent 3" w:uiPriority="48"/>
-    <w:lsdException w:name="List Table 4 Accent 3" w:uiPriority="49"/>
-    <w:lsdException w:name="List Table 5 Dark Accent 3" w:uiPriority="50"/>
-    <w:lsdException w:name="List Table 6 Colorful Accent 3" w:uiPriority="51"/>
-    <w:lsdException w:name="List Table 7 Colorful Accent 3" w:uiPriority="52"/>
-    <w:lsdException w:name="List Table 1 Light Accent 4" w:uiPriority="46"/>
-    <w:lsdException w:name="List Table 2 Accent 4" w:uiPriority="47"/>
-    <w:lsdException w:name="List Table 3 Accent 4" w:uiPriority="48"/>
-    <w:lsdException w:name="List Table 4 Accent 4" w:uiPriority="49"/>
-    <w:lsdException w:name="List Table 5 Dark Accent 4" w:uiPriority="50"/>
-    <w:lsdException w:name="List Table 6 Colorful Accent 4" w:uiPriority="51"/>
-    <w:lsdException w:name="List Table 7 Colorful Accent 4" w:uiPriority="52"/>
-    <w:lsdException w:name="List Table 1 Light Accent 5" w:uiPriority="46"/>
-    <w:lsdException w:name="List Table 2 Accent 5" w:uiPriority="47"/>
-    <w:lsdException w:name="List Table 3 Accent 5" w:uiPriority="48"/>
-    <w:lsdException w:name="List Table 4 Accent 5" w:uiPriority="49"/>
-    <w:lsdException w:name="List Table 5 Dark Accent 5" w:uiPriority="50"/>
-    <w:lsdException w:name="List Table 6 Colorful Accent 5" w:uiPriority="51"/>
-    <w:lsdException w:name="List Table 7 Colorful Accent 5" w:uiPriority="52"/>
-    <w:lsdException w:name="List Table 1 Light Accent 6" w:uiPriority="46"/>
-    <w:lsdException w:name="List Table 2 Accent 6" w:uiPriority="47"/>
-    <w:lsdException w:name="List Table 3 Accent 6" w:uiPriority="48"/>
-    <w:lsdException w:name="List Table 4 Accent 6" w:uiPriority="49"/>
-    <w:lsdException w:name="List Table 5 Dark Accent 6" w:uiPriority="50"/>
-    <w:lsdException w:name="List Table 6 Colorful Accent 6" w:uiPriority="51"/>
-    <w:lsdException w:name="List Table 7 Colorful Accent 6" w:uiPriority="52"/>
+  <w:latentStyles w:defLockedState="0" w:defUIPriority="99" w:defSemiHidden="1" w:defUnhideWhenUsed="1" w:defQFormat="0" w:count="267">
+    <w:lsdException w:name="Normal" w:semiHidden="0" w:uiPriority="0" w:unhideWhenUsed="0" w:qFormat="1"/>
+    <w:lsdException w:name="heading 1" w:semiHidden="0" w:uiPriority="9" w:unhideWhenUsed="0" w:qFormat="1"/>
+    <w:lsdException w:name="heading 2" w:uiPriority="9" w:qFormat="1"/>
+    <w:lsdException w:name="heading 3" w:uiPriority="9" w:qFormat="1"/>
+    <w:lsdException w:name="heading 4" w:uiPriority="9" w:qFormat="1"/>
+    <w:lsdException w:name="heading 5" w:uiPriority="9" w:qFormat="1"/>
+    <w:lsdException w:name="heading 6" w:uiPriority="9" w:qFormat="1"/>
+    <w:lsdException w:name="heading 7" w:uiPriority="9" w:qFormat="1"/>
+    <w:lsdException w:name="heading 8" w:uiPriority="9" w:qFormat="1"/>
+    <w:lsdException w:name="heading 9" w:uiPriority="9" w:qFormat="1"/>
+    <w:lsdException w:name="toc 1" w:uiPriority="39"/>
+    <w:lsdException w:name="toc 2" w:uiPriority="39"/>
+    <w:lsdException w:name="toc 3" w:uiPriority="39"/>
+    <w:lsdException w:name="toc 4" w:uiPriority="39"/>
+    <w:lsdException w:name="toc 5" w:uiPriority="39"/>
+    <w:lsdException w:name="toc 6" w:uiPriority="39"/>
+    <w:lsdException w:name="toc 7" w:uiPriority="39"/>
+    <w:lsdException w:name="toc 8" w:uiPriority="39"/>
+    <w:lsdException w:name="toc 9" w:uiPriority="39"/>
+    <w:lsdException w:name="caption" w:uiPriority="35" w:qFormat="1"/>
+    <w:lsdException w:name="Title" w:semiHidden="0" w:uiPriority="10" w:unhideWhenUsed="0" w:qFormat="1"/>
+    <w:lsdException w:name="Default Paragraph Font" w:uiPriority="1"/>
+    <w:lsdException w:name="Subtitle" w:semiHidden="0" w:uiPriority="11" w:unhideWhenUsed="0" w:qFormat="1"/>
+    <w:lsdException w:name="Strong" w:semiHidden="0" w:uiPriority="22" w:unhideWhenUsed="0" w:qFormat="1"/>
+    <w:lsdException w:name="Emphasis" w:semiHidden="0" w:uiPriority="20" w:unhideWhenUsed="0" w:qFormat="1"/>
+    <w:lsdException w:name="Table Grid" w:semiHidden="0" w:uiPriority="39" w:unhideWhenUsed="0"/>
+    <w:lsdException w:name="Placeholder Text" w:unhideWhenUsed="0"/>
+    <w:lsdException w:name="No Spacing" w:semiHidden="0" w:uiPriority="1" w:unhideWhenUsed="0" w:qFormat="1"/>
+    <w:lsdException w:name="Light Shading" w:semiHidden="0" w:uiPriority="60" w:unhideWhenUsed="0"/>
+    <w:lsdException w:name="Light List" w:semiHidden="0" w:uiPriority="61" w:unhideWhenUsed="0"/>
+    <w:lsdException w:name="Light Grid" w:semiHidden="0" w:uiPriority="62" w:unhideWhenUsed="0"/>
+    <w:lsdException w:name="Medium Shading 1" w:semiHidden="0" w:uiPriority="63" w:unhideWhenUsed="0"/>
+    <w:lsdException w:name="Medium Shading 2" w:semiHidden="0" w:uiPriority="64" w:unhideWhenUsed="0"/>
+    <w:lsdException w:name="Medium List 1" w:semiHidden="0" w:uiPriority="65" w:unhideWhenUsed="0"/>
+    <w:lsdException w:name="Medium List 2" w:semiHidden="0" w:uiPriority="66" w:unhideWhenUsed="0"/>
+    <w:lsdException w:name="Medium Grid 1" w:semiHidden="0" w:uiPriority="67" w:unhideWhenUsed="0"/>
+    <w:lsdException w:name="Medium Grid 2" w:semiHidden="0" w:uiPriority="68" w:unhideWhenUsed="0"/>
+    <w:lsdException w:name="Medium Grid 3" w:semiHidden="0" w:uiPriority="69" w:unhideWhenUsed="0"/>
+    <w:lsdException w:name="Dark List" w:semiHidden="0" w:uiPriority="70" w:unhideWhenUsed="0"/>
+    <w:lsdException w:name="Colorful Shading" w:semiHidden="0" w:uiPriority="71" w:unhideWhenUsed="0"/>
+    <w:lsdException w:name="Colorful List" w:semiHidden="0" w:uiPriority="72" w:unhideWhenUsed="0"/>
+    <w:lsdException w:name="Colorful Grid" w:semiHidden="0" w:uiPriority="73" w:unhideWhenUsed="0"/>
+    <w:lsdException w:name="Light Shading Accent 1" w:semiHidden="0" w:uiPriority="60" w:unhideWhenUsed="0"/>
+    <w:lsdException w:name="Light List Accent 1" w:semiHidden="0" w:uiPriority="61" w:unhideWhenUsed="0"/>
+    <w:lsdException w:name="Light Grid Accent 1" w:semiHidden="0" w:uiPriority="62" w:unhideWhenUsed="0"/>
+    <w:lsdException w:name="Medium Shading 1 Accent 1" w:semiHidden="0" w:uiPriority="63" w:unhideWhenUsed="0"/>
+    <w:lsdException w:name="Medium Shading 2 Accent 1" w:semiHidden="0" w:uiPriority="64" w:unhideWhenUsed="0"/>
+    <w:lsdException w:name="Medium List 1 Accent 1" w:semiHidden="0" w:uiPriority="65" w:unhideWhenUsed="0"/>
+    <w:lsdException w:name="Revision" w:unhideWhenUsed="0"/>
+    <w:lsdException w:name="List Paragraph" w:semiHidden="0" w:uiPriority="34" w:unhideWhenUsed="0" w:qFormat="1"/>
+    <w:lsdException w:name="Quote" w:semiHidden="0" w:uiPriority="29" w:unhideWhenUsed="0" w:qFormat="1"/>
+    <w:lsdException w:name="Intense Quote" w:semiHidden="0" w:uiPriority="30" w:unhideWhenUsed="0" w:qFormat="1"/>
+    <w:lsdException w:name="Medium List 2 Accent 1" w:semiHidden="0" w:uiPriority="66" w:unhideWhenUsed="0"/>
+    <w:lsdException w:name="Medium Grid 1 Accent 1" w:semiHidden="0" w:uiPriority="67" w:unhideWhenUsed="0"/>
+    <w:lsdException w:name="Medium Grid 2 Accent 1" w:semiHidden="0" w:uiPriority="68" w:unhideWhenUsed="0"/>
+    <w:lsdException w:name="Medium Grid 3 Accent 1" w:semiHidden="0" w:uiPriority="69" w:unhideWhenUsed="0"/>
+    <w:lsdException w:name="Dark List Accent 1" w:semiHidden="0" w:uiPriority="70" w:unhideWhenUsed="0"/>
+    <w:lsdException w:name="Colorful Shading Accent 1" w:semiHidden="0" w:uiPriority="71" w:unhideWhenUsed="0"/>
+    <w:lsdException w:name="Colorful List Accent 1" w:semiHidden="0" w:uiPriority="72" w:unhideWhenUsed="0"/>
+    <w:lsdException w:name="Colorful Grid Accent 1" w:semiHidden="0" w:uiPriority="73" w:unhideWhenUsed="0"/>
+    <w:lsdException w:name="Light Shading Accent 2" w:semiHidden="0" w:uiPriority="60" w:unhideWhenUsed="0"/>
+    <w:lsdException w:name="Light List Accent 2" w:semiHidden="0" w:uiPriority="61" w:unhideWhenUsed="0"/>
+    <w:lsdException w:name="Light Grid Accent 2" w:semiHidden="0" w:uiPriority="62" w:unhideWhenUsed="0"/>
+    <w:lsdException w:name="Medium Shading 1 Accent 2" w:semiHidden="0" w:uiPriority="63" w:unhideWhenUsed="0"/>
+    <w:lsdException w:name="Medium Shading 2 Accent 2" w:semiHidden="0" w:uiPriority="64" w:unhideWhenUsed="0"/>
+    <w:lsdException w:name="Medium List 1 Accent 2" w:semiHidden="0" w:uiPriority="65" w:unhideWhenUsed="0"/>
+    <w:lsdException w:name="Medium List 2 Accent 2" w:semiHidden="0" w:uiPriority="66" w:unhideWhenUsed="0"/>
+    <w:lsdException w:name="Medium Grid 1 Accent 2" w:semiHidden="0" w:uiPriority="67" w:unhideWhenUsed="0"/>
+    <w:lsdException w:name="Medium Grid 2 Accent 2" w:semiHidden="0" w:uiPriority="68" w:unhideWhenUsed="0"/>
+    <w:lsdException w:name="Medium Grid 3 Accent 2" w:semiHidden="0" w:uiPriority="69" w:unhideWhenUsed="0"/>
+    <w:lsdException w:name="Dark List Accent 2" w:semiHidden="0" w:uiPriority="70" w:unhideWhenUsed="0"/>
+    <w:lsdException w:name="Colorful Shading Accent 2" w:semiHidden="0" w:uiPriority="71" w:unhideWhenUsed="0"/>
+    <w:lsdException w:name="Colorful List Accent 2" w:semiHidden="0" w:uiPriority="72" w:unhideWhenUsed="0"/>
+    <w:lsdException w:name="Colorful Grid Accent 2" w:semiHidden="0" w:uiPriority="73" w:unhideWhenUsed="0"/>
+    <w:lsdException w:name="Light Shading Accent 3" w:semiHidden="0" w:uiPriority="60" w:unhideWhenUsed="0"/>
+    <w:lsdException w:name="Light List Accent 3" w:semiHidden="0" w:uiPriority="61" w:unhideWhenUsed="0"/>
+    <w:lsdException w:name="Light Grid Accent 3" w:semiHidden="0" w:uiPriority="62" w:unhideWhenUsed="0"/>
+    <w:lsdException w:name="Medium Shading 1 Accent 3" w:semiHidden="0" w:uiPriority="63" w:unhideWhenUsed="0"/>
+    <w:lsdException w:name="Medium Shading 2 Accent 3" w:semiHidden="0" w:uiPriority="64" w:unhideWhenUsed="0"/>
+    <w:lsdException w:name="Medium List 1 Accent 3" w:semiHidden="0" w:uiPriority="65" w:unhideWhenUsed="0"/>
+    <w:lsdException w:name="Medium List 2 Accent 3" w:semiHidden="0" w:uiPriority="66" w:unhideWhenUsed="0"/>
+    <w:lsdException w:name="Medium Grid 1 Accent 3" w:semiHidden="0" w:uiPriority="67" w:unhideWhenUsed="0"/>
+    <w:lsdException w:name="Medium Grid 2 Accent 3" w:semiHidden="0" w:uiPriority="68" w:unhideWhenUsed="0"/>
+    <w:lsdException w:name="Medium Grid 3 Accent 3" w:semiHidden="0" w:uiPriority="69" w:unhideWhenUsed="0"/>
+    <w:lsdException w:name="Dark List Accent 3" w:semiHidden="0" w:uiPriority="70" w:unhideWhenUsed="0"/>
+    <w:lsdException w:name="Colorful Shading Accent 3" w:semiHidden="0" w:uiPriority="71" w:unhideWhenUsed="0"/>
+    <w:lsdException w:name="Colorful List Accent 3" w:semiHidden="0" w:uiPriority="72" w:unhideWhenUsed="0"/>
+    <w:lsdException w:name="Colorful Grid Accent 3" w:semiHidden="0" w:uiPriority="73" w:unhideWhenUsed="0"/>
+    <w:lsdException w:name="Light Shading Accent 4" w:semiHidden="0" w:uiPriority="60" w:unhideWhenUsed="0"/>
+    <w:lsdException w:name="Light List Accent 4" w:semiHidden="0" w:uiPriority="61" w:unhideWhenUsed="0"/>
+    <w:lsdException w:name="Light Grid Accent 4" w:semiHidden="0" w:uiPriority="62" w:unhideWhenUsed="0"/>
+    <w:lsdException w:name="Medium Shading 1 Accent 4" w:semiHidden="0" w:uiPriority="63" w:unhideWhenUsed="0"/>
+    <w:lsdException w:name="Medium Shading 2 Accent 4" w:semiHidden="0" w:uiPriority="64" w:unhideWhenUsed="0"/>
+    <w:lsdException w:name="Medium List 1 Accent 4" w:semiHidden="0" w:uiPriority="65" w:unhideWhenUsed="0"/>
+    <w:lsdException w:name="Medium List 2 Accent 4" w:semiHidden="0" w:uiPriority="66" w:unhideWhenUsed="0"/>
+    <w:lsdException w:name="Medium Grid 1 Accent 4" w:semiHidden="0" w:uiPriority="67" w:unhideWhenUsed="0"/>
+    <w:lsdException w:name="Medium Grid 2 Accent 4" w:semiHidden="0" w:uiPriority="68" w:unhideWhenUsed="0"/>
+    <w:lsdException w:name="Medium Grid 3 Accent 4" w:semiHidden="0" w:uiPriority="69" w:unhideWhenUsed="0"/>
+    <w:lsdException w:name="Dark List Accent 4" w:semiHidden="0" w:uiPriority="70" w:unhideWhenUsed="0"/>
+    <w:lsdException w:name="Colorful Shading Accent 4" w:semiHidden="0" w:uiPriority="71" w:unhideWhenUsed="0"/>
+    <w:lsdException w:name="Colorful List Accent 4" w:semiHidden="0" w:uiPriority="72" w:unhideWhenUsed="0"/>
+    <w:lsdException w:name="Colorful Grid Accent 4" w:semiHidden="0" w:uiPriority="73" w:unhideWhenUsed="0"/>
+    <w:lsdException w:name="Light Shading Accent 5" w:semiHidden="0" w:uiPriority="60" w:unhideWhenUsed="0"/>
+    <w:lsdException w:name="Light List Accent 5" w:semiHidden="0" w:uiPriority="61" w:unhideWhenUsed="0"/>
+    <w:lsdException w:name="Light Grid Accent 5" w:semiHidden="0" w:uiPriority="62" w:unhideWhenUsed="0"/>
+    <w:lsdException w:name="Medium Shading 1 Accent 5" w:semiHidden="0" w:uiPriority="63" w:unhideWhenUsed="0"/>
+    <w:lsdException w:name="Medium Shading 2 Accent 5" w:semiHidden="0" w:uiPriority="64" w:unhideWhenUsed="0"/>
+    <w:lsdException w:name="Medium List 1 Accent 5" w:semiHidden="0" w:uiPriority="65" w:unhideWhenUsed="0"/>
+    <w:lsdException w:name="Medium List 2 Accent 5" w:semiHidden="0" w:uiPriority="66" w:unhideWhenUsed="0"/>
+    <w:lsdException w:name="Medium Grid 1 Accent 5" w:semiHidden="0" w:uiPriority="67" w:unhideWhenUsed="0"/>
+    <w:lsdException w:name="Medium Grid 2 Accent 5" w:semiHidden="0" w:uiPriority="68" w:unhideWhenUsed="0"/>
+    <w:lsdException w:name="Medium Grid 3 Accent 5" w:semiHidden="0" w:uiPriority="69" w:unhideWhenUsed="0"/>
+    <w:lsdException w:name="Dark List Accent 5" w:semiHidden="0" w:uiPriority="70" w:unhideWhenUsed="0"/>
+    <w:lsdException w:name="Colorful Shading Accent 5" w:semiHidden="0" w:uiPriority="71" w:unhideWhenUsed="0"/>
+    <w:lsdException w:name="Colorful List Accent 5" w:semiHidden="0" w:uiPriority="72" w:unhideWhenUsed="0"/>
+    <w:lsdException w:name="Colorful Grid Accent 5" w:semiHidden="0" w:uiPriority="73" w:unhideWhenUsed="0"/>
+    <w:lsdException w:name="Light Shading Accent 6" w:semiHidden="0" w:uiPriority="60" w:unhideWhenUsed="0"/>
+    <w:lsdException w:name="Light List Accent 6" w:semiHidden="0" w:uiPriority="61" w:unhideWhenUsed="0"/>
+    <w:lsdException w:name="Light Grid Accent 6" w:semiHidden="0" w:uiPriority="62" w:unhideWhenUsed="0"/>
+    <w:lsdException w:name="Medium Shading 1 Accent 6" w:semiHidden="0" w:uiPriority="63" w:unhideWhenUsed="0"/>
+    <w:lsdException w:name="Medium Shading 2 Accent 6" w:semiHidden="0" w:uiPriority="64" w:unhideWhenUsed="0"/>
+    <w:lsdException w:name="Medium List 1 Accent 6" w:semiHidden="0" w:uiPriority="65" w:unhideWhenUsed="0"/>
+    <w:lsdException w:name="Medium List 2 Accent 6" w:semiHidden="0" w:uiPriority="66" w:unhideWhenUsed="0"/>
+    <w:lsdException w:name="Medium Grid 1 Accent 6" w:semiHidden="0" w:uiPriority="67" w:unhideWhenUsed="0"/>
+    <w:lsdException w:name="Medium Grid 2 Accent 6" w:semiHidden="0" w:uiPriority="68" w:unhideWhenUsed="0"/>
+    <w:lsdException w:name="Medium Grid 3 Accent 6" w:semiHidden="0" w:uiPriority="69" w:unhideWhenUsed="0"/>
+    <w:lsdException w:name="Dark List Accent 6" w:semiHidden="0" w:uiPriority="70" w:unhideWhenUsed="0"/>
+    <w:lsdException w:name="Colorful Shading Accent 6" w:semiHidden="0" w:uiPriority="71" w:unhideWhenUsed="0"/>
+    <w:lsdException w:name="Colorful List Accent 6" w:semiHidden="0" w:uiPriority="72" w:unhideWhenUsed="0"/>
+    <w:lsdException w:name="Colorful Grid Accent 6" w:semiHidden="0" w:uiPriority="73" w:unhideWhenUsed="0"/>
+    <w:lsdException w:name="Subtle Emphasis" w:semiHidden="0" w:uiPriority="19" w:unhideWhenUsed="0" w:qFormat="1"/>
+    <w:lsdException w:name="Intense Emphasis" w:semiHidden="0" w:uiPriority="21" w:unhideWhenUsed="0" w:qFormat="1"/>
+    <w:lsdException w:name="Subtle Reference" w:semiHidden="0" w:uiPriority="31" w:unhideWhenUsed="0" w:qFormat="1"/>
+    <w:lsdException w:name="Intense Reference" w:semiHidden="0" w:uiPriority="32" w:unhideWhenUsed="0" w:qFormat="1"/>
+    <w:lsdException w:name="Book Title" w:semiHidden="0" w:uiPriority="33" w:unhideWhenUsed="0" w:qFormat="1"/>
+    <w:lsdException w:name="Bibliography" w:uiPriority="37"/>
+    <w:lsdException w:name="TOC Heading" w:uiPriority="39" w:qFormat="1"/>
   </w:latentStyles>
   <w:style w:type="paragraph" w:default="1" w:styleId="Normal">
     <w:name w:val="Normal"/>
     <w:qFormat/>
+    <w:rsid w:val="00BE6BAA"/>
   </w:style>
-  <w:style w:type="character" w:default="1" w:styleId="DefaultParagraphFont">
+  <w:style w:type="character" w:default="1" w:styleId="Tipodeletrapredefinidodopargrafo">
     <w:name w:val="Default Paragraph Font"/>
     <w:uiPriority w:val="1"/>
     <w:semiHidden/>
     <w:unhideWhenUsed/>
   </w:style>
-  <w:style w:type="table" w:default="1" w:styleId="TableNormal">
+  <w:style w:type="table" w:default="1" w:styleId="Tabelanormal">
     <w:name w:val="Normal Table"/>
     <w:uiPriority w:val="99"/>
     <w:semiHidden/>
     <w:unhideWhenUsed/>
+    <w:qFormat/>
     <w:tblPr>
       <w:tblInd w:w="0" w:type="dxa"/>
       <w:tblCellMar>
@@ -3155,15 +3372,15 @@
       </w:tblCellMar>
     </w:tblPr>
   </w:style>
-  <w:style w:type="numbering" w:default="1" w:styleId="NoList">
+  <w:style w:type="numbering" w:default="1" w:styleId="Semlista">
     <w:name w:val="No List"/>
     <w:uiPriority w:val="99"/>
     <w:semiHidden/>
     <w:unhideWhenUsed/>
   </w:style>
-  <w:style w:type="table" w:styleId="TableGrid">
+  <w:style w:type="table" w:styleId="Tabelacomgrelha">
     <w:name w:val="Table Grid"/>
-    <w:basedOn w:val="TableNormal"/>
+    <w:basedOn w:val="Tabelanormal"/>
     <w:uiPriority w:val="39"/>
     <w:rsid w:val="00BA199D"/>
     <w:pPr>
@@ -3187,9 +3404,9 @@
       </w:tblCellMar>
     </w:tblPr>
   </w:style>
-  <w:style w:type="table" w:styleId="GridTable5Dark-Accent1">
+  <w:style w:type="table" w:customStyle="1" w:styleId="GridTable5DarkAccent1">
     <w:name w:val="Grid Table 5 Dark Accent 1"/>
-    <w:basedOn w:val="TableNormal"/>
+    <w:basedOn w:val="Tabelanormal"/>
     <w:uiPriority w:val="50"/>
     <w:rsid w:val="00BA199D"/>
     <w:pPr>
@@ -3300,9 +3517,9 @@
       </w:tcPr>
     </w:tblStylePr>
   </w:style>
-  <w:style w:type="table" w:styleId="GridTable4-Accent1">
+  <w:style w:type="table" w:customStyle="1" w:styleId="GridTable4Accent1">
     <w:name w:val="Grid Table 4 Accent 1"/>
-    <w:basedOn w:val="TableNormal"/>
+    <w:basedOn w:val="Tabelanormal"/>
     <w:uiPriority w:val="49"/>
     <w:rsid w:val="00BA199D"/>
     <w:pPr>
@@ -3383,9 +3600,9 @@
       </w:tcPr>
     </w:tblStylePr>
   </w:style>
-  <w:style w:type="character" w:styleId="PlaceholderText">
+  <w:style w:type="character" w:styleId="TextodoMarcadordePosio">
     <w:name w:val="Placeholder Text"/>
-    <w:basedOn w:val="DefaultParagraphFont"/>
+    <w:basedOn w:val="Tipodeletrapredefinidodopargrafo"/>
     <w:uiPriority w:val="99"/>
     <w:semiHidden/>
     <w:rsid w:val="00037E86"/>
@@ -3393,7 +3610,7 @@
       <w:color w:val="808080"/>
     </w:rPr>
   </w:style>
-  <w:style w:type="paragraph" w:styleId="ListParagraph">
+  <w:style w:type="paragraph" w:styleId="PargrafodaLista">
     <w:name w:val="List Paragraph"/>
     <w:basedOn w:val="Normal"/>
     <w:uiPriority w:val="34"/>
@@ -3403,6 +3620,36 @@
       <w:ind w:left="720"/>
       <w:contextualSpacing/>
     </w:pPr>
+  </w:style>
+  <w:style w:type="paragraph" w:styleId="Textodebalo">
+    <w:name w:val="Balloon Text"/>
+    <w:basedOn w:val="Normal"/>
+    <w:link w:val="TextodebaloCarcter"/>
+    <w:uiPriority w:val="99"/>
+    <w:semiHidden/>
+    <w:unhideWhenUsed/>
+    <w:rsid w:val="00DE4A74"/>
+    <w:pPr>
+      <w:spacing w:after="0" w:line="240" w:lineRule="auto"/>
+    </w:pPr>
+    <w:rPr>
+      <w:rFonts w:ascii="Tahoma" w:hAnsi="Tahoma" w:cs="Tahoma"/>
+      <w:sz w:val="16"/>
+      <w:szCs w:val="16"/>
+    </w:rPr>
+  </w:style>
+  <w:style w:type="character" w:customStyle="1" w:styleId="TextodebaloCarcter">
+    <w:name w:val="Texto de balão Carácter"/>
+    <w:basedOn w:val="Tipodeletrapredefinidodopargrafo"/>
+    <w:link w:val="Textodebalo"/>
+    <w:uiPriority w:val="99"/>
+    <w:semiHidden/>
+    <w:rsid w:val="00DE4A74"/>
+    <w:rPr>
+      <w:rFonts w:ascii="Tahoma" w:hAnsi="Tahoma" w:cs="Tahoma"/>
+      <w:sz w:val="16"/>
+      <w:szCs w:val="16"/>
+    </w:rPr>
   </w:style>
 </w:styles>
 </file>
@@ -3450,7 +3697,7 @@
     </a:clrScheme>
     <a:fontScheme name="Office">
       <a:majorFont>
-        <a:latin typeface="Calibri Light" panose="020F0302020204030204"/>
+        <a:latin typeface="Calibri Light"/>
         <a:ea typeface=""/>
         <a:cs typeface=""/>
         <a:font script="Jpan" typeface="ＭＳ ゴシック"/>
@@ -3485,7 +3732,7 @@
         <a:font script="Geor" typeface="Sylfaen"/>
       </a:majorFont>
       <a:minorFont>
-        <a:latin typeface="Calibri" panose="020F0502020204030204"/>
+        <a:latin typeface="Calibri"/>
         <a:ea typeface=""/>
         <a:cs typeface=""/>
         <a:font script="Jpan" typeface="ＭＳ 明朝"/>
@@ -3662,7 +3909,7 @@
   <a:extraClrSchemeLst/>
   <a:extLst>
     <a:ext uri="{05A4C25C-085E-4340-85A3-A5531E510DB2}">
-      <thm15:themeFamily xmlns:thm15="http://schemas.microsoft.com/office/thememl/2012/main" name="Office Theme" id="{62F939B6-93AF-4DB8-9C6B-D6C7DFDC589F}" vid="{4A3C46E8-61CC-4603-A589-7422A47A8E4A}"/>
+      <thm15:themeFamily xmlns:thm15="http://schemas.microsoft.com/office/thememl/2012/main" xmlns="" name="Office Theme" id="{62F939B6-93AF-4DB8-9C6B-D6C7DFDC589F}" vid="{4A3C46E8-61CC-4603-A589-7422A47A8E4A}"/>
     </a:ext>
   </a:extLst>
 </a:theme>

</xml_diff>